<commit_message>
graduation projetc sql was added
</commit_message>
<xml_diff>
--- a/docs/📊 KPI → Dataset Mapping.docx
+++ b/docs/📊 KPI → Dataset Mapping.docx
@@ -15,7 +15,7 @@
           <w:szCs w:val="46"/>
         </w:rPr>
       </w:pPr>
-      <w:bookmarkStart w:name="_gpgpfjmkpzjc" w:colFirst="0" w:colLast="0" w:id="0"/>
+      <w:bookmarkStart w:id="0" w:name="_gpgpfjmkpzjc" w:colFirst="0" w:colLast="0"/>
       <w:bookmarkEnd w:id="0"/>
       <w:r>
         <w:rPr>
@@ -23,15 +23,7 @@
           <w:sz w:val="46"/>
           <w:szCs w:val="46"/>
         </w:rPr>
-        <w:t>📊</w:t>
-      </w:r>
-      <w:r>
-        <w:rPr>
-          <w:b/>
-          <w:sz w:val="46"/>
-          <w:szCs w:val="46"/>
-        </w:rPr>
-        <w:t xml:space="preserve"> KPI → Dataset Mapping</w:t>
+        <w:t>📊 KPI → Dataset Mapping</w:t>
       </w:r>
     </w:p>
     <w:p>
@@ -47,7 +39,7 @@
           <w:szCs w:val="34"/>
         </w:rPr>
       </w:pPr>
-      <w:bookmarkStart w:name="_wnu4148spc4w" w:colFirst="0" w:colLast="0" w:id="1"/>
+      <w:bookmarkStart w:id="1" w:name="_wnu4148spc4w" w:colFirst="0" w:colLast="0"/>
       <w:bookmarkEnd w:id="1"/>
       <w:r>
         <w:rPr>
@@ -71,27 +63,47 @@
       </w:pPr>
       <w:r>
         <w:rPr>
-          <w:b w:val="1"/>
-          <w:bCs w:val="1"/>
+          <w:b/>
+          <w:bCs/>
           <w:lang w:val="en-US"/>
         </w:rPr>
         <w:t>Website Traffic</w:t>
       </w:r>
       <w:r>
         <w:rPr>
-          <w:rFonts w:ascii="Arial Unicode MS" w:hAnsi="Arial Unicode MS" w:eastAsia="Arial Unicode MS" w:cs="Arial Unicode MS"/>
+          <w:rFonts w:ascii="Arial Unicode MS" w:eastAsia="Arial Unicode MS" w:hAnsi="Arial Unicode MS" w:cs="Arial Unicode MS"/>
           <w:lang w:val="en-US"/>
         </w:rPr>
         <w:t xml:space="preserve"> → </w:t>
       </w:r>
-      <w:r>
-        <w:rPr>
-          <w:rFonts w:ascii="Roboto Mono" w:hAnsi="Roboto Mono" w:eastAsia="Roboto Mono" w:cs="Roboto Mono"/>
-          <w:color w:val="188038"/>
-          <w:lang w:val="en-US"/>
-        </w:rPr>
-        <w:t>website_sessions.website_session_id</w:t>
-      </w:r>
+      <w:proofErr w:type="spellStart"/>
+      <w:r>
+        <w:rPr>
+          <w:rFonts w:ascii="Roboto Mono" w:eastAsia="Roboto Mono" w:hAnsi="Roboto Mono" w:cs="Roboto Mono"/>
+          <w:color w:val="188038"/>
+          <w:lang w:val="en-US"/>
+        </w:rPr>
+        <w:t>website_</w:t>
+      </w:r>
+      <w:proofErr w:type="gramStart"/>
+      <w:r>
+        <w:rPr>
+          <w:rFonts w:ascii="Roboto Mono" w:eastAsia="Roboto Mono" w:hAnsi="Roboto Mono" w:cs="Roboto Mono"/>
+          <w:color w:val="188038"/>
+          <w:lang w:val="en-US"/>
+        </w:rPr>
+        <w:t>sessions.website</w:t>
+      </w:r>
+      <w:proofErr w:type="gramEnd"/>
+      <w:r>
+        <w:rPr>
+          <w:rFonts w:ascii="Roboto Mono" w:eastAsia="Roboto Mono" w:hAnsi="Roboto Mono" w:cs="Roboto Mono"/>
+          <w:color w:val="188038"/>
+          <w:lang w:val="en-US"/>
+        </w:rPr>
+        <w:t>_session_id</w:t>
+      </w:r>
+      <w:proofErr w:type="spellEnd"/>
       <w:r>
         <w:rPr>
           <w:lang w:val="en-US"/>
@@ -117,13 +129,13 @@
       </w:r>
       <w:r>
         <w:rPr>
-          <w:rFonts w:ascii="Arial Unicode MS" w:hAnsi="Arial Unicode MS" w:eastAsia="Arial Unicode MS" w:cs="Arial Unicode MS"/>
+          <w:rFonts w:ascii="Arial Unicode MS" w:eastAsia="Arial Unicode MS" w:hAnsi="Arial Unicode MS" w:cs="Arial Unicode MS"/>
         </w:rPr>
         <w:t xml:space="preserve"> → same as above.</w:t>
       </w:r>
       <w:r>
         <w:rPr>
-          <w:rFonts w:ascii="Arial Unicode MS" w:hAnsi="Arial Unicode MS" w:eastAsia="Arial Unicode MS" w:cs="Arial Unicode MS"/>
+          <w:rFonts w:ascii="Arial Unicode MS" w:eastAsia="Arial Unicode MS" w:hAnsi="Arial Unicode MS" w:cs="Arial Unicode MS"/>
         </w:rPr>
         <w:br/>
       </w:r>
@@ -140,27 +152,47 @@
       </w:pPr>
       <w:r>
         <w:rPr>
-          <w:b w:val="1"/>
-          <w:bCs w:val="1"/>
+          <w:b/>
+          <w:bCs/>
           <w:lang w:val="en-US"/>
         </w:rPr>
         <w:t>Daily/Hourly Traffic</w:t>
       </w:r>
       <w:r>
         <w:rPr>
-          <w:rFonts w:ascii="Arial Unicode MS" w:hAnsi="Arial Unicode MS" w:eastAsia="Arial Unicode MS" w:cs="Arial Unicode MS"/>
+          <w:rFonts w:ascii="Arial Unicode MS" w:eastAsia="Arial Unicode MS" w:hAnsi="Arial Unicode MS" w:cs="Arial Unicode MS"/>
           <w:lang w:val="en-US"/>
         </w:rPr>
         <w:t xml:space="preserve"> → group </w:t>
       </w:r>
-      <w:r>
-        <w:rPr>
-          <w:rFonts w:ascii="Roboto Mono" w:hAnsi="Roboto Mono" w:eastAsia="Roboto Mono" w:cs="Roboto Mono"/>
-          <w:color w:val="188038"/>
-          <w:lang w:val="en-US"/>
-        </w:rPr>
-        <w:t>website_sessions.created_at</w:t>
-      </w:r>
+      <w:proofErr w:type="spellStart"/>
+      <w:r>
+        <w:rPr>
+          <w:rFonts w:ascii="Roboto Mono" w:eastAsia="Roboto Mono" w:hAnsi="Roboto Mono" w:cs="Roboto Mono"/>
+          <w:color w:val="188038"/>
+          <w:lang w:val="en-US"/>
+        </w:rPr>
+        <w:t>website_</w:t>
+      </w:r>
+      <w:proofErr w:type="gramStart"/>
+      <w:r>
+        <w:rPr>
+          <w:rFonts w:ascii="Roboto Mono" w:eastAsia="Roboto Mono" w:hAnsi="Roboto Mono" w:cs="Roboto Mono"/>
+          <w:color w:val="188038"/>
+          <w:lang w:val="en-US"/>
+        </w:rPr>
+        <w:t>sessions.created</w:t>
+      </w:r>
+      <w:proofErr w:type="gramEnd"/>
+      <w:r>
+        <w:rPr>
+          <w:rFonts w:ascii="Roboto Mono" w:eastAsia="Roboto Mono" w:hAnsi="Roboto Mono" w:cs="Roboto Mono"/>
+          <w:color w:val="188038"/>
+          <w:lang w:val="en-US"/>
+        </w:rPr>
+        <w:t>_at</w:t>
+      </w:r>
+      <w:proofErr w:type="spellEnd"/>
       <w:r>
         <w:rPr>
           <w:lang w:val="en-US"/>
@@ -183,27 +215,47 @@
       </w:pPr>
       <w:r>
         <w:rPr>
-          <w:b w:val="1"/>
-          <w:bCs w:val="1"/>
+          <w:b/>
+          <w:bCs/>
           <w:lang w:val="en-US"/>
         </w:rPr>
         <w:t>Top Pages, Entry Pages</w:t>
       </w:r>
       <w:r>
         <w:rPr>
-          <w:rFonts w:ascii="Arial Unicode MS" w:hAnsi="Arial Unicode MS" w:eastAsia="Arial Unicode MS" w:cs="Arial Unicode MS"/>
+          <w:rFonts w:ascii="Arial Unicode MS" w:eastAsia="Arial Unicode MS" w:hAnsi="Arial Unicode MS" w:cs="Arial Unicode MS"/>
           <w:lang w:val="en-US"/>
         </w:rPr>
         <w:t xml:space="preserve"> → </w:t>
       </w:r>
-      <w:r>
-        <w:rPr>
-          <w:rFonts w:ascii="Roboto Mono" w:hAnsi="Roboto Mono" w:eastAsia="Roboto Mono" w:cs="Roboto Mono"/>
-          <w:color w:val="188038"/>
-          <w:lang w:val="en-US"/>
-        </w:rPr>
-        <w:t>website_pageviews.pageview_url</w:t>
-      </w:r>
+      <w:proofErr w:type="spellStart"/>
+      <w:r>
+        <w:rPr>
+          <w:rFonts w:ascii="Roboto Mono" w:eastAsia="Roboto Mono" w:hAnsi="Roboto Mono" w:cs="Roboto Mono"/>
+          <w:color w:val="188038"/>
+          <w:lang w:val="en-US"/>
+        </w:rPr>
+        <w:t>website_</w:t>
+      </w:r>
+      <w:proofErr w:type="gramStart"/>
+      <w:r>
+        <w:rPr>
+          <w:rFonts w:ascii="Roboto Mono" w:eastAsia="Roboto Mono" w:hAnsi="Roboto Mono" w:cs="Roboto Mono"/>
+          <w:color w:val="188038"/>
+          <w:lang w:val="en-US"/>
+        </w:rPr>
+        <w:t>pageviews.pageview</w:t>
+      </w:r>
+      <w:proofErr w:type="gramEnd"/>
+      <w:r>
+        <w:rPr>
+          <w:rFonts w:ascii="Roboto Mono" w:eastAsia="Roboto Mono" w:hAnsi="Roboto Mono" w:cs="Roboto Mono"/>
+          <w:color w:val="188038"/>
+          <w:lang w:val="en-US"/>
+        </w:rPr>
+        <w:t>_url</w:t>
+      </w:r>
+      <w:proofErr w:type="spellEnd"/>
       <w:r>
         <w:rPr>
           <w:lang w:val="en-US"/>
@@ -229,13 +281,13 @@
       </w:r>
       <w:r>
         <w:rPr>
-          <w:rFonts w:ascii="Arial Unicode MS" w:hAnsi="Arial Unicode MS" w:eastAsia="Arial Unicode MS" w:cs="Arial Unicode MS"/>
+          <w:rFonts w:ascii="Arial Unicode MS" w:eastAsia="Arial Unicode MS" w:hAnsi="Arial Unicode MS" w:cs="Arial Unicode MS"/>
         </w:rPr>
         <w:t xml:space="preserve"> → sessions with only 1 pageview ÷ total sessions.</w:t>
       </w:r>
       <w:r>
         <w:rPr>
-          <w:rFonts w:ascii="Arial Unicode MS" w:hAnsi="Arial Unicode MS" w:eastAsia="Arial Unicode MS" w:cs="Arial Unicode MS"/>
+          <w:rFonts w:ascii="Arial Unicode MS" w:eastAsia="Arial Unicode MS" w:hAnsi="Arial Unicode MS" w:cs="Arial Unicode MS"/>
         </w:rPr>
         <w:br/>
       </w:r>
@@ -256,13 +308,13 @@
       </w:r>
       <w:r>
         <w:rPr>
-          <w:rFonts w:ascii="Arial Unicode MS" w:hAnsi="Arial Unicode MS" w:eastAsia="Arial Unicode MS" w:cs="Arial Unicode MS"/>
+          <w:rFonts w:ascii="Arial Unicode MS" w:eastAsia="Arial Unicode MS" w:hAnsi="Arial Unicode MS" w:cs="Arial Unicode MS"/>
         </w:rPr>
         <w:t xml:space="preserve"> → ❌ not available in schema.</w:t>
       </w:r>
       <w:r>
         <w:rPr>
-          <w:rFonts w:ascii="Arial Unicode MS" w:hAnsi="Arial Unicode MS" w:eastAsia="Arial Unicode MS" w:cs="Arial Unicode MS"/>
+          <w:rFonts w:ascii="Arial Unicode MS" w:eastAsia="Arial Unicode MS" w:hAnsi="Arial Unicode MS" w:cs="Arial Unicode MS"/>
         </w:rPr>
         <w:br/>
       </w:r>
@@ -274,7 +326,7 @@
       </w:pPr>
       <w:r>
         <w:pict w14:anchorId="398EC300">
-          <v:rect id="_x0000_i1025" style="width:0;height:1.5pt" o:hr="t" o:hrstd="t" o:hralign="center" fillcolor="#a0a0a0" stroked="f"/>
+          <v:rect id="_x0000_i1025" style="width:0;height:1.5pt" o:hralign="center" o:hrstd="t" o:hr="t" fillcolor="#a0a0a0" stroked="f"/>
         </w:pict>
       </w:r>
     </w:p>
@@ -291,7 +343,7 @@
           <w:szCs w:val="34"/>
         </w:rPr>
       </w:pPr>
-      <w:bookmarkStart w:name="_nhjjsttj7evu" w:colFirst="0" w:colLast="0" w:id="2"/>
+      <w:bookmarkStart w:id="2" w:name="_nhjjsttj7evu" w:colFirst="0" w:colLast="0"/>
       <w:bookmarkEnd w:id="2"/>
       <w:r>
         <w:rPr>
@@ -309,18 +361,17 @@
           <w:numId w:val="8"/>
         </w:numPr>
         <w:spacing w:before="240"/>
-        <w:rPr/>
-      </w:pPr>
-      <w:r>
-        <w:rPr>
-          <w:b w:val="1"/>
-          <w:bCs w:val="1"/>
+      </w:pPr>
+      <w:r>
+        <w:rPr>
+          <w:b/>
+          <w:bCs/>
         </w:rPr>
         <w:t>Click-through Rate (CTR)</w:t>
       </w:r>
       <w:r>
         <w:rPr>
-          <w:rFonts w:ascii="Arial Unicode MS" w:hAnsi="Arial Unicode MS" w:eastAsia="Arial Unicode MS" w:cs="Arial Unicode MS"/>
+          <w:rFonts w:ascii="Arial Unicode MS" w:eastAsia="Arial Unicode MS" w:hAnsi="Arial Unicode MS" w:cs="Arial Unicode MS"/>
         </w:rPr>
         <w:t xml:space="preserve"> → ❌ requires impressions data; with current schema, only clicks (sessions) are visible.</w:t>
       </w:r>
@@ -328,7 +379,6 @@
     <w:p>
       <w:pPr>
         <w:spacing w:before="240"/>
-        <w:ind w:left="0"/>
       </w:pPr>
       <w:r>
         <w:br/>
@@ -349,13 +399,13 @@
       </w:r>
       <w:r>
         <w:rPr>
-          <w:rFonts w:ascii="Arial Unicode MS" w:hAnsi="Arial Unicode MS" w:eastAsia="Arial Unicode MS" w:cs="Arial Unicode MS"/>
+          <w:rFonts w:ascii="Arial Unicode MS" w:eastAsia="Arial Unicode MS" w:hAnsi="Arial Unicode MS" w:cs="Arial Unicode MS"/>
         </w:rPr>
         <w:t xml:space="preserve"> → ❌ needs marketing spend (not in schema).</w:t>
       </w:r>
       <w:r>
         <w:rPr>
-          <w:rFonts w:ascii="Arial Unicode MS" w:hAnsi="Arial Unicode MS" w:eastAsia="Arial Unicode MS" w:cs="Arial Unicode MS"/>
+          <w:rFonts w:ascii="Arial Unicode MS" w:eastAsia="Arial Unicode MS" w:hAnsi="Arial Unicode MS" w:cs="Arial Unicode MS"/>
         </w:rPr>
         <w:br/>
       </w:r>
@@ -375,13 +425,13 @@
       </w:r>
       <w:r>
         <w:rPr>
-          <w:rFonts w:ascii="Arial Unicode MS" w:hAnsi="Arial Unicode MS" w:eastAsia="Arial Unicode MS" w:cs="Arial Unicode MS"/>
+          <w:rFonts w:ascii="Arial Unicode MS" w:eastAsia="Arial Unicode MS" w:hAnsi="Arial Unicode MS" w:cs="Arial Unicode MS"/>
         </w:rPr>
         <w:t xml:space="preserve"> → ❌ same as CPA, per customer.</w:t>
       </w:r>
       <w:r>
         <w:rPr>
-          <w:rFonts w:ascii="Arial Unicode MS" w:hAnsi="Arial Unicode MS" w:eastAsia="Arial Unicode MS" w:cs="Arial Unicode MS"/>
+          <w:rFonts w:ascii="Arial Unicode MS" w:eastAsia="Arial Unicode MS" w:hAnsi="Arial Unicode MS" w:cs="Arial Unicode MS"/>
         </w:rPr>
         <w:br/>
       </w:r>
@@ -398,62 +448,78 @@
       </w:pPr>
       <w:r>
         <w:rPr>
-          <w:b w:val="1"/>
-          <w:bCs w:val="1"/>
+          <w:b/>
+          <w:bCs/>
           <w:lang w:val="en-US"/>
         </w:rPr>
         <w:t>RPS (Revenue per Session)</w:t>
       </w:r>
       <w:r>
         <w:rPr>
-          <w:rFonts w:ascii="Arial Unicode MS" w:hAnsi="Arial Unicode MS" w:eastAsia="Arial Unicode MS" w:cs="Arial Unicode MS"/>
+          <w:rFonts w:ascii="Arial Unicode MS" w:eastAsia="Arial Unicode MS" w:hAnsi="Arial Unicode MS" w:cs="Arial Unicode MS"/>
           <w:lang w:val="en-US"/>
         </w:rPr>
         <w:t xml:space="preserve"> → </w:t>
       </w:r>
-      <w:r>
-        <w:rPr>
-          <w:rFonts w:ascii="Roboto Mono" w:hAnsi="Roboto Mono" w:eastAsia="Roboto Mono" w:cs="Roboto Mono"/>
+      <w:proofErr w:type="gramStart"/>
+      <w:r>
+        <w:rPr>
+          <w:rFonts w:ascii="Roboto Mono" w:eastAsia="Roboto Mono" w:hAnsi="Roboto Mono" w:cs="Roboto Mono"/>
           <w:color w:val="188038"/>
           <w:lang w:val="en-US"/>
         </w:rPr>
         <w:t>SUM(</w:t>
       </w:r>
-      <w:r>
-        <w:rPr>
-          <w:rFonts w:ascii="Roboto Mono" w:hAnsi="Roboto Mono" w:eastAsia="Roboto Mono" w:cs="Roboto Mono"/>
-          <w:color w:val="188038"/>
-          <w:lang w:val="en-US"/>
-        </w:rPr>
-        <w:t>orders.price_usd</w:t>
-      </w:r>
-      <w:r>
-        <w:rPr>
-          <w:rFonts w:ascii="Roboto Mono" w:hAnsi="Roboto Mono" w:eastAsia="Roboto Mono" w:cs="Roboto Mono"/>
+      <w:proofErr w:type="spellStart"/>
+      <w:r>
+        <w:rPr>
+          <w:rFonts w:ascii="Roboto Mono" w:eastAsia="Roboto Mono" w:hAnsi="Roboto Mono" w:cs="Roboto Mono"/>
+          <w:color w:val="188038"/>
+          <w:lang w:val="en-US"/>
+        </w:rPr>
+        <w:t>orders.price</w:t>
+      </w:r>
+      <w:proofErr w:type="gramEnd"/>
+      <w:r>
+        <w:rPr>
+          <w:rFonts w:ascii="Roboto Mono" w:eastAsia="Roboto Mono" w:hAnsi="Roboto Mono" w:cs="Roboto Mono"/>
+          <w:color w:val="188038"/>
+          <w:lang w:val="en-US"/>
+        </w:rPr>
+        <w:t>_usd</w:t>
+      </w:r>
+      <w:proofErr w:type="spellEnd"/>
+      <w:r>
+        <w:rPr>
+          <w:rFonts w:ascii="Roboto Mono" w:eastAsia="Roboto Mono" w:hAnsi="Roboto Mono" w:cs="Roboto Mono"/>
           <w:color w:val="188038"/>
           <w:lang w:val="en-US"/>
         </w:rPr>
         <w:t xml:space="preserve">) ÷ </w:t>
       </w:r>
-      <w:r>
-        <w:rPr>
-          <w:rFonts w:ascii="Roboto Mono" w:hAnsi="Roboto Mono" w:eastAsia="Roboto Mono" w:cs="Roboto Mono"/>
+      <w:proofErr w:type="gramStart"/>
+      <w:r>
+        <w:rPr>
+          <w:rFonts w:ascii="Roboto Mono" w:eastAsia="Roboto Mono" w:hAnsi="Roboto Mono" w:cs="Roboto Mono"/>
           <w:color w:val="188038"/>
           <w:lang w:val="en-US"/>
         </w:rPr>
         <w:t>COUNT(</w:t>
       </w:r>
-      <w:r>
-        <w:rPr>
-          <w:rFonts w:ascii="Roboto Mono" w:hAnsi="Roboto Mono" w:eastAsia="Roboto Mono" w:cs="Roboto Mono"/>
+      <w:proofErr w:type="spellStart"/>
+      <w:proofErr w:type="gramEnd"/>
+      <w:r>
+        <w:rPr>
+          <w:rFonts w:ascii="Roboto Mono" w:eastAsia="Roboto Mono" w:hAnsi="Roboto Mono" w:cs="Roboto Mono"/>
           <w:color w:val="188038"/>
           <w:lang w:val="en-US"/>
         </w:rPr>
         <w:t>website_sessions</w:t>
       </w:r>
-      <w:r>
-        <w:rPr>
-          <w:rFonts w:ascii="Roboto Mono" w:hAnsi="Roboto Mono" w:eastAsia="Roboto Mono" w:cs="Roboto Mono"/>
+      <w:proofErr w:type="spellEnd"/>
+      <w:r>
+        <w:rPr>
+          <w:rFonts w:ascii="Roboto Mono" w:eastAsia="Roboto Mono" w:hAnsi="Roboto Mono" w:cs="Roboto Mono"/>
           <w:color w:val="188038"/>
           <w:lang w:val="en-US"/>
         </w:rPr>
@@ -477,38 +543,31 @@
     </w:p>
     <w:p>
       <w:pPr>
-        <w:pStyle w:val="Normal"/>
         <w:numPr>
           <w:ilvl w:val="0"/>
           <w:numId w:val="8"/>
         </w:numPr>
-        <w:suppressLineNumbers w:val="0"/>
-        <w:bidi w:val="0"/>
-        <w:spacing w:before="0" w:beforeAutospacing="off" w:after="0" w:afterAutospacing="off" w:line="276" w:lineRule="auto"/>
-        <w:ind w:left="720" w:right="0" w:hanging="360"/>
-        <w:jc w:val="left"/>
-        <w:rPr>
-          <w:rFonts w:ascii="Arial Unicode MS" w:hAnsi="Arial Unicode MS" w:eastAsia="Arial Unicode MS" w:cs="Arial Unicode MS"/>
-          <w:sz w:val="22"/>
-          <w:szCs w:val="22"/>
-        </w:rPr>
-      </w:pPr>
-      <w:r>
-        <w:rPr>
-          <w:b w:val="1"/>
-          <w:bCs w:val="1"/>
-        </w:rPr>
+        <w:rPr>
+          <w:rFonts w:ascii="Arial Unicode MS" w:eastAsia="Arial Unicode MS" w:hAnsi="Arial Unicode MS" w:cs="Arial Unicode MS"/>
+        </w:rPr>
+      </w:pPr>
+      <w:r>
+        <w:rPr>
+          <w:b/>
+          <w:bCs/>
+        </w:rPr>
+        <w:lastRenderedPageBreak/>
         <w:t>RPC (Revenue per Click)</w:t>
       </w:r>
       <w:r>
         <w:rPr>
-          <w:rFonts w:ascii="Arial Unicode MS" w:hAnsi="Arial Unicode MS" w:eastAsia="Arial Unicode MS" w:cs="Arial Unicode MS"/>
+          <w:rFonts w:ascii="Arial Unicode MS" w:eastAsia="Arial Unicode MS" w:hAnsi="Arial Unicode MS" w:cs="Arial Unicode MS"/>
         </w:rPr>
         <w:t xml:space="preserve"> → </w:t>
       </w:r>
       <w:r>
         <w:rPr>
-          <w:rFonts w:ascii="Arial Unicode MS" w:hAnsi="Arial Unicode MS" w:eastAsia="Arial Unicode MS" w:cs="Arial Unicode MS"/>
+          <w:rFonts w:ascii="Arial Unicode MS" w:eastAsia="Arial Unicode MS" w:hAnsi="Arial Unicode MS" w:cs="Arial Unicode MS"/>
         </w:rPr>
         <w:t>Net Revenue / Clicks (Has UTM)</w:t>
       </w:r>
@@ -525,36 +584,36 @@
       </w:pPr>
       <w:r>
         <w:rPr>
-          <w:b w:val="1"/>
-          <w:bCs w:val="1"/>
+          <w:b/>
+          <w:bCs/>
           <w:lang w:val="en-US"/>
         </w:rPr>
         <w:t>Orders by Device</w:t>
       </w:r>
       <w:r>
         <w:rPr>
-          <w:rFonts w:ascii="Arial Unicode MS" w:hAnsi="Arial Unicode MS" w:eastAsia="Arial Unicode MS" w:cs="Arial Unicode MS"/>
+          <w:rFonts w:ascii="Arial Unicode MS" w:eastAsia="Arial Unicode MS" w:hAnsi="Arial Unicode MS" w:cs="Arial Unicode MS"/>
           <w:lang w:val="en-US"/>
         </w:rPr>
         <w:t xml:space="preserve"> </w:t>
       </w:r>
       <w:r>
         <w:rPr>
-          <w:rFonts w:ascii="Arial Unicode MS" w:hAnsi="Arial Unicode MS" w:eastAsia="Arial Unicode MS" w:cs="Arial Unicode MS"/>
+          <w:rFonts w:ascii="Arial Unicode MS" w:eastAsia="Arial Unicode MS" w:hAnsi="Arial Unicode MS" w:cs="Arial Unicode MS"/>
           <w:lang w:val="en-US"/>
         </w:rPr>
         <w:t>and campaign</w:t>
       </w:r>
       <w:r>
         <w:rPr>
-          <w:rFonts w:ascii="Arial Unicode MS" w:hAnsi="Arial Unicode MS" w:eastAsia="Arial Unicode MS" w:cs="Arial Unicode MS"/>
+          <w:rFonts w:ascii="Arial Unicode MS" w:eastAsia="Arial Unicode MS" w:hAnsi="Arial Unicode MS" w:cs="Arial Unicode MS"/>
           <w:lang w:val="en-US"/>
         </w:rPr>
         <w:t xml:space="preserve">→ </w:t>
       </w:r>
       <w:r>
         <w:rPr>
-          <w:rFonts w:ascii="Roboto Mono" w:hAnsi="Roboto Mono" w:eastAsia="Roboto Mono" w:cs="Roboto Mono"/>
+          <w:rFonts w:ascii="Roboto Mono" w:eastAsia="Roboto Mono" w:hAnsi="Roboto Mono" w:cs="Roboto Mono"/>
           <w:color w:val="188038"/>
           <w:lang w:val="en-US"/>
         </w:rPr>
@@ -566,9 +625,10 @@
         </w:rPr>
         <w:t xml:space="preserve"> joined with </w:t>
       </w:r>
-      <w:r>
-        <w:rPr>
-          <w:rFonts w:ascii="Roboto Mono" w:hAnsi="Roboto Mono" w:eastAsia="Roboto Mono" w:cs="Roboto Mono"/>
+      <w:proofErr w:type="spellStart"/>
+      <w:r>
+        <w:rPr>
+          <w:rFonts w:ascii="Roboto Mono" w:eastAsia="Roboto Mono" w:hAnsi="Roboto Mono" w:cs="Roboto Mono"/>
           <w:color w:val="188038"/>
           <w:lang w:val="en-US"/>
         </w:rPr>
@@ -576,15 +636,16 @@
       </w:r>
       <w:r>
         <w:rPr>
-          <w:rFonts w:ascii="Roboto Mono" w:hAnsi="Roboto Mono" w:eastAsia="Roboto Mono" w:cs="Roboto Mono"/>
+          <w:rFonts w:ascii="Roboto Mono" w:eastAsia="Roboto Mono" w:hAnsi="Roboto Mono" w:cs="Roboto Mono"/>
           <w:color w:val="188038"/>
           <w:lang w:val="en-US"/>
         </w:rPr>
         <w:t>campaign</w:t>
       </w:r>
-      <w:r>
-        <w:rPr>
-          <w:rFonts w:ascii="Roboto Mono" w:hAnsi="Roboto Mono" w:eastAsia="Roboto Mono" w:cs="Roboto Mono"/>
+      <w:proofErr w:type="spellEnd"/>
+      <w:r>
+        <w:rPr>
+          <w:rFonts w:ascii="Roboto Mono" w:eastAsia="Roboto Mono" w:hAnsi="Roboto Mono" w:cs="Roboto Mono"/>
           <w:color w:val="188038"/>
           <w:lang w:val="en-US"/>
         </w:rPr>
@@ -592,28 +653,30 @@
       </w:r>
       <w:r>
         <w:rPr>
-          <w:rFonts w:ascii="Roboto Mono" w:hAnsi="Roboto Mono" w:eastAsia="Roboto Mono" w:cs="Roboto Mono"/>
-          <w:color w:val="000000" w:themeColor="text1" w:themeTint="FF" w:themeShade="FF"/>
+          <w:rFonts w:ascii="Roboto Mono" w:eastAsia="Roboto Mono" w:hAnsi="Roboto Mono" w:cs="Roboto Mono"/>
+          <w:color w:val="000000" w:themeColor="text1"/>
           <w:lang w:val="en-US"/>
         </w:rPr>
         <w:t>and</w:t>
       </w:r>
       <w:r>
         <w:rPr>
-          <w:rFonts w:ascii="Roboto Mono" w:hAnsi="Roboto Mono" w:eastAsia="Roboto Mono" w:cs="Roboto Mono"/>
-          <w:color w:val="000000" w:themeColor="text1" w:themeTint="FF" w:themeShade="FF"/>
+          <w:rFonts w:ascii="Roboto Mono" w:eastAsia="Roboto Mono" w:hAnsi="Roboto Mono" w:cs="Roboto Mono"/>
+          <w:color w:val="000000" w:themeColor="text1"/>
           <w:lang w:val="en-US"/>
         </w:rPr>
         <w:t xml:space="preserve"> </w:t>
       </w:r>
-      <w:r>
-        <w:rPr>
-          <w:rFonts w:ascii="Roboto Mono" w:hAnsi="Roboto Mono" w:eastAsia="Roboto Mono" w:cs="Roboto Mono"/>
+      <w:proofErr w:type="spellStart"/>
+      <w:r>
+        <w:rPr>
+          <w:rFonts w:ascii="Roboto Mono" w:eastAsia="Roboto Mono" w:hAnsi="Roboto Mono" w:cs="Roboto Mono"/>
           <w:color w:val="188038"/>
           <w:lang w:val="en-US"/>
         </w:rPr>
         <w:t>device_type</w:t>
       </w:r>
+      <w:proofErr w:type="spellEnd"/>
       <w:r>
         <w:rPr>
           <w:lang w:val="en-US"/>
@@ -636,27 +699,29 @@
       </w:pPr>
       <w:r>
         <w:rPr>
-          <w:b w:val="1"/>
-          <w:bCs w:val="1"/>
+          <w:b/>
+          <w:bCs/>
           <w:lang w:val="en-US"/>
         </w:rPr>
         <w:t>Channel Diversification</w:t>
       </w:r>
       <w:r>
         <w:rPr>
-          <w:rFonts w:ascii="Arial Unicode MS" w:hAnsi="Arial Unicode MS" w:eastAsia="Arial Unicode MS" w:cs="Arial Unicode MS"/>
+          <w:rFonts w:ascii="Arial Unicode MS" w:eastAsia="Arial Unicode MS" w:hAnsi="Arial Unicode MS" w:cs="Arial Unicode MS"/>
           <w:lang w:val="en-US"/>
         </w:rPr>
         <w:t xml:space="preserve"> → count distinct </w:t>
       </w:r>
-      <w:r>
-        <w:rPr>
-          <w:rFonts w:ascii="Roboto Mono" w:hAnsi="Roboto Mono" w:eastAsia="Roboto Mono" w:cs="Roboto Mono"/>
+      <w:proofErr w:type="spellStart"/>
+      <w:r>
+        <w:rPr>
+          <w:rFonts w:ascii="Roboto Mono" w:eastAsia="Roboto Mono" w:hAnsi="Roboto Mono" w:cs="Roboto Mono"/>
           <w:color w:val="188038"/>
           <w:lang w:val="en-US"/>
         </w:rPr>
         <w:t>utm_source</w:t>
       </w:r>
+      <w:proofErr w:type="spellEnd"/>
       <w:r>
         <w:rPr>
           <w:lang w:val="en-US"/>
@@ -683,13 +748,13 @@
       </w:r>
       <w:r>
         <w:rPr>
-          <w:rFonts w:ascii="Arial Unicode MS" w:hAnsi="Arial Unicode MS" w:eastAsia="Arial Unicode MS" w:cs="Arial Unicode MS"/>
+          <w:rFonts w:ascii="Arial Unicode MS" w:eastAsia="Arial Unicode MS" w:hAnsi="Arial Unicode MS" w:cs="Arial Unicode MS"/>
         </w:rPr>
         <w:t xml:space="preserve"> → sessions with pageview </w:t>
       </w:r>
       <w:r>
         <w:rPr>
-          <w:rFonts w:ascii="Roboto Mono" w:hAnsi="Roboto Mono" w:eastAsia="Roboto Mono" w:cs="Roboto Mono"/>
+          <w:rFonts w:ascii="Roboto Mono" w:eastAsia="Roboto Mono" w:hAnsi="Roboto Mono" w:cs="Roboto Mono"/>
           <w:color w:val="188038"/>
         </w:rPr>
         <w:t>/products</w:t>
@@ -708,7 +773,7 @@
       </w:pPr>
       <w:r>
         <w:pict w14:anchorId="41ABF26B">
-          <v:rect id="_x0000_i1026" style="width:0;height:1.5pt" o:hr="t" o:hrstd="t" o:hralign="center" fillcolor="#a0a0a0" stroked="f"/>
+          <v:rect id="_x0000_i1026" style="width:0;height:1.5pt" o:hralign="center" o:hrstd="t" o:hr="t" fillcolor="#a0a0a0" stroked="f"/>
         </w:pict>
       </w:r>
     </w:p>
@@ -725,7 +790,7 @@
           <w:szCs w:val="34"/>
         </w:rPr>
       </w:pPr>
-      <w:bookmarkStart w:name="_xcpdnt98w3aq" w:colFirst="0" w:colLast="0" w:id="3"/>
+      <w:bookmarkStart w:id="3" w:name="_xcpdnt98w3aq" w:colFirst="0" w:colLast="0"/>
       <w:bookmarkEnd w:id="3"/>
       <w:r>
         <w:rPr>
@@ -749,46 +814,50 @@
       </w:pPr>
       <w:r>
         <w:rPr>
-          <w:b w:val="1"/>
-          <w:bCs w:val="1"/>
+          <w:b/>
+          <w:bCs/>
           <w:lang w:val="en-US"/>
         </w:rPr>
         <w:t>Conversion Rate (CVR)</w:t>
       </w:r>
       <w:r>
         <w:rPr>
-          <w:rFonts w:ascii="Arial Unicode MS" w:hAnsi="Arial Unicode MS" w:eastAsia="Arial Unicode MS" w:cs="Arial Unicode MS"/>
+          <w:rFonts w:ascii="Arial Unicode MS" w:eastAsia="Arial Unicode MS" w:hAnsi="Arial Unicode MS" w:cs="Arial Unicode MS"/>
           <w:lang w:val="en-US"/>
         </w:rPr>
         <w:t xml:space="preserve"> → </w:t>
       </w:r>
-      <w:r>
-        <w:rPr>
-          <w:rFonts w:ascii="Roboto Mono" w:hAnsi="Roboto Mono" w:eastAsia="Roboto Mono" w:cs="Roboto Mono"/>
+      <w:proofErr w:type="gramStart"/>
+      <w:r>
+        <w:rPr>
+          <w:rFonts w:ascii="Roboto Mono" w:eastAsia="Roboto Mono" w:hAnsi="Roboto Mono" w:cs="Roboto Mono"/>
           <w:color w:val="188038"/>
           <w:lang w:val="en-US"/>
         </w:rPr>
         <w:t>COUNT(</w:t>
       </w:r>
-      <w:r>
-        <w:rPr>
-          <w:rFonts w:ascii="Roboto Mono" w:hAnsi="Roboto Mono" w:eastAsia="Roboto Mono" w:cs="Roboto Mono"/>
+      <w:proofErr w:type="gramEnd"/>
+      <w:r>
+        <w:rPr>
+          <w:rFonts w:ascii="Roboto Mono" w:eastAsia="Roboto Mono" w:hAnsi="Roboto Mono" w:cs="Roboto Mono"/>
           <w:color w:val="188038"/>
           <w:lang w:val="en-US"/>
         </w:rPr>
         <w:t xml:space="preserve">orders) ÷ </w:t>
       </w:r>
-      <w:r>
-        <w:rPr>
-          <w:rFonts w:ascii="Roboto Mono" w:hAnsi="Roboto Mono" w:eastAsia="Roboto Mono" w:cs="Roboto Mono"/>
+      <w:proofErr w:type="gramStart"/>
+      <w:r>
+        <w:rPr>
+          <w:rFonts w:ascii="Roboto Mono" w:eastAsia="Roboto Mono" w:hAnsi="Roboto Mono" w:cs="Roboto Mono"/>
           <w:color w:val="188038"/>
           <w:lang w:val="en-US"/>
         </w:rPr>
         <w:t>COUNT(</w:t>
       </w:r>
-      <w:r>
-        <w:rPr>
-          <w:rFonts w:ascii="Roboto Mono" w:hAnsi="Roboto Mono" w:eastAsia="Roboto Mono" w:cs="Roboto Mono"/>
+      <w:proofErr w:type="gramEnd"/>
+      <w:r>
+        <w:rPr>
+          <w:rFonts w:ascii="Roboto Mono" w:eastAsia="Roboto Mono" w:hAnsi="Roboto Mono" w:cs="Roboto Mono"/>
           <w:color w:val="188038"/>
           <w:lang w:val="en-US"/>
         </w:rPr>
@@ -816,55 +885,64 @@
       </w:pPr>
       <w:r>
         <w:rPr>
-          <w:b w:val="1"/>
-          <w:bCs w:val="1"/>
+          <w:b/>
+          <w:bCs/>
           <w:lang w:val="en-US"/>
         </w:rPr>
         <w:t>Funnel Conversion %</w:t>
       </w:r>
       <w:r>
         <w:rPr>
-          <w:rFonts w:ascii="Arial Unicode MS" w:hAnsi="Arial Unicode MS" w:eastAsia="Arial Unicode MS" w:cs="Arial Unicode MS"/>
+          <w:rFonts w:ascii="Arial Unicode MS" w:eastAsia="Arial Unicode MS" w:hAnsi="Arial Unicode MS" w:cs="Arial Unicode MS"/>
           <w:lang w:val="en-US"/>
         </w:rPr>
         <w:t xml:space="preserve"> →</w:t>
       </w:r>
       <w:r>
         <w:rPr>
-          <w:rFonts w:ascii="Arial Unicode MS" w:hAnsi="Arial Unicode MS" w:eastAsia="Arial Unicode MS" w:cs="Arial Unicode MS"/>
-          <w:noProof w:val="0"/>
-          <w:sz w:val="22"/>
-          <w:szCs w:val="22"/>
+          <w:rFonts w:ascii="Arial Unicode MS" w:eastAsia="Arial Unicode MS" w:hAnsi="Arial Unicode MS" w:cs="Arial Unicode MS"/>
           <w:lang w:val="en-US"/>
         </w:rPr>
         <w:t xml:space="preserve"> </w:t>
       </w:r>
-      <w:r>
-        <w:rPr>
-          <w:rFonts w:ascii="Roboto Mono" w:hAnsi="Roboto Mono" w:eastAsia="Roboto Mono" w:cs="Roboto Mono"/>
-          <w:color w:val="188038"/>
-          <w:lang w:val="en-US"/>
-        </w:rPr>
-        <w:t>website_pageviews.pageview_u</w:t>
-      </w:r>
-      <w:r>
-        <w:rPr>
-          <w:rFonts w:ascii="Roboto Mono" w:hAnsi="Roboto Mono" w:eastAsia="Roboto Mono" w:cs="Roboto Mono"/>
-          <w:color w:val="188038"/>
-          <w:lang w:val="en-US"/>
-        </w:rPr>
-        <w:t>rl</w:t>
-      </w:r>
-      <w:r>
-        <w:rPr>
-          <w:rFonts w:ascii="Arial Unicode MS" w:hAnsi="Arial Unicode MS" w:eastAsia="Arial Unicode MS" w:cs="Arial Unicode MS"/>
+      <w:proofErr w:type="spellStart"/>
+      <w:r>
+        <w:rPr>
+          <w:rFonts w:ascii="Roboto Mono" w:eastAsia="Roboto Mono" w:hAnsi="Roboto Mono" w:cs="Roboto Mono"/>
+          <w:color w:val="188038"/>
+          <w:lang w:val="en-US"/>
+        </w:rPr>
+        <w:t>website_</w:t>
+      </w:r>
+      <w:proofErr w:type="gramStart"/>
+      <w:r>
+        <w:rPr>
+          <w:rFonts w:ascii="Roboto Mono" w:eastAsia="Roboto Mono" w:hAnsi="Roboto Mono" w:cs="Roboto Mono"/>
+          <w:color w:val="188038"/>
+          <w:lang w:val="en-US"/>
+        </w:rPr>
+        <w:t>pageviews.pageview</w:t>
+      </w:r>
+      <w:proofErr w:type="gramEnd"/>
+      <w:r>
+        <w:rPr>
+          <w:rFonts w:ascii="Roboto Mono" w:eastAsia="Roboto Mono" w:hAnsi="Roboto Mono" w:cs="Roboto Mono"/>
+          <w:color w:val="188038"/>
+          <w:lang w:val="en-US"/>
+        </w:rPr>
+        <w:t>_url</w:t>
+      </w:r>
+      <w:proofErr w:type="spellEnd"/>
+      <w:r>
+        <w:rPr>
+          <w:rFonts w:ascii="Arial Unicode MS" w:eastAsia="Arial Unicode MS" w:hAnsi="Arial Unicode MS" w:cs="Arial Unicode MS"/>
           <w:lang w:val="en-US"/>
         </w:rPr>
         <w:t xml:space="preserve"> → measure drop-offs (e.g., </w:t>
       </w:r>
       <w:r>
         <w:rPr>
-          <w:rFonts w:ascii="Roboto Mono" w:hAnsi="Roboto Mono" w:eastAsia="Roboto Mono" w:cs="Roboto Mono"/>
+          <w:rFonts w:ascii="Roboto Mono" w:eastAsia="Roboto Mono" w:hAnsi="Roboto Mono" w:cs="Roboto Mono"/>
           <w:color w:val="188038"/>
           <w:lang w:val="en-US"/>
         </w:rPr>
@@ -872,14 +950,14 @@
       </w:r>
       <w:r>
         <w:rPr>
-          <w:rFonts w:ascii="Arial Unicode MS" w:hAnsi="Arial Unicode MS" w:eastAsia="Arial Unicode MS" w:cs="Arial Unicode MS"/>
+          <w:rFonts w:ascii="Arial Unicode MS" w:eastAsia="Arial Unicode MS" w:hAnsi="Arial Unicode MS" w:cs="Arial Unicode MS"/>
           <w:lang w:val="en-US"/>
         </w:rPr>
         <w:t xml:space="preserve"> → </w:t>
       </w:r>
       <w:r>
         <w:rPr>
-          <w:rFonts w:ascii="Roboto Mono" w:hAnsi="Roboto Mono" w:eastAsia="Roboto Mono" w:cs="Roboto Mono"/>
+          <w:rFonts w:ascii="Roboto Mono" w:eastAsia="Roboto Mono" w:hAnsi="Roboto Mono" w:cs="Roboto Mono"/>
           <w:color w:val="188038"/>
           <w:lang w:val="en-US"/>
         </w:rPr>
@@ -887,14 +965,14 @@
       </w:r>
       <w:r>
         <w:rPr>
-          <w:rFonts w:ascii="Arial Unicode MS" w:hAnsi="Arial Unicode MS" w:eastAsia="Arial Unicode MS" w:cs="Arial Unicode MS"/>
+          <w:rFonts w:ascii="Arial Unicode MS" w:eastAsia="Arial Unicode MS" w:hAnsi="Arial Unicode MS" w:cs="Arial Unicode MS"/>
           <w:lang w:val="en-US"/>
         </w:rPr>
         <w:t xml:space="preserve"> → </w:t>
       </w:r>
       <w:r>
         <w:rPr>
-          <w:rFonts w:ascii="Roboto Mono" w:hAnsi="Roboto Mono" w:eastAsia="Roboto Mono" w:cs="Roboto Mono"/>
+          <w:rFonts w:ascii="Roboto Mono" w:eastAsia="Roboto Mono" w:hAnsi="Roboto Mono" w:cs="Roboto Mono"/>
           <w:color w:val="188038"/>
           <w:lang w:val="en-US"/>
         </w:rPr>
@@ -902,7 +980,7 @@
       </w:r>
       <w:r>
         <w:rPr>
-          <w:rFonts w:ascii="Arial Unicode MS" w:hAnsi="Arial Unicode MS" w:eastAsia="Arial Unicode MS" w:cs="Arial Unicode MS"/>
+          <w:rFonts w:ascii="Arial Unicode MS" w:eastAsia="Arial Unicode MS" w:hAnsi="Arial Unicode MS" w:cs="Arial Unicode MS"/>
           <w:lang w:val="en-US"/>
         </w:rPr>
         <w:t xml:space="preserve"> → order).</w:t>
@@ -917,43 +995,19 @@
           <w:ilvl w:val="0"/>
           <w:numId w:val="2"/>
         </w:numPr>
-        <w:rPr/>
-      </w:pPr>
-      <w:r>
-        <w:rPr>
-          <w:b w:val="1"/>
-          <w:bCs w:val="1"/>
+      </w:pPr>
+      <w:r>
+        <w:rPr>
+          <w:b/>
+          <w:bCs/>
         </w:rPr>
         <w:t>Cart Abandonment Rate</w:t>
       </w:r>
       <w:r>
         <w:rPr>
-          <w:rFonts w:ascii="Arial Unicode MS" w:hAnsi="Arial Unicode MS" w:eastAsia="Arial Unicode MS" w:cs="Arial Unicode MS"/>
+          <w:rFonts w:ascii="Arial Unicode MS" w:eastAsia="Arial Unicode MS" w:hAnsi="Arial Unicode MS" w:cs="Arial Unicode MS"/>
         </w:rPr>
         <w:t xml:space="preserve"> → </w:t>
-      </w:r>
-      <w:r>
-        <w:rPr>
-          <w:rFonts w:ascii="Arial Unicode MS" w:hAnsi="Arial Unicode MS" w:eastAsia="Arial Unicode MS" w:cs="Arial Unicode MS"/>
-          <w:lang w:val="en-US"/>
-        </w:rPr>
-        <w:t xml:space="preserve">❌ </w:t>
-      </w:r>
-      <w:r>
-        <w:rPr>
-          <w:rFonts w:ascii="system-ui" w:hAnsi="system-ui" w:eastAsia="system-ui" w:cs="system-ui"/>
-          <w:b w:val="0"/>
-          <w:bCs w:val="0"/>
-          <w:i w:val="0"/>
-          <w:iCs w:val="0"/>
-          <w:caps w:val="0"/>
-          <w:smallCaps w:val="0"/>
-          <w:noProof w:val="0"/>
-          <w:sz w:val="21"/>
-          <w:szCs w:val="21"/>
-          <w:lang w:val="en-US"/>
-        </w:rPr>
-        <w:t>No cart or checkout events tracked in tables</w:t>
       </w:r>
     </w:p>
     <w:p>
@@ -963,48 +1017,48 @@
           <w:numId w:val="2"/>
         </w:numPr>
         <w:spacing w:before="240" w:after="240"/>
-        <w:ind/>
-        <w:rPr/>
-      </w:pPr>
-      <w:r>
-        <w:rPr>
-          <w:b w:val="1"/>
-          <w:bCs w:val="1"/>
+      </w:pPr>
+      <w:r>
+        <w:rPr>
+          <w:b/>
+          <w:bCs/>
           <w:lang w:val="en-US"/>
         </w:rPr>
         <w:t>A/B Test Results / Incremental Test Gains</w:t>
       </w:r>
       <w:r>
         <w:rPr>
-          <w:rFonts w:ascii="Arial Unicode MS" w:hAnsi="Arial Unicode MS" w:eastAsia="Arial Unicode MS" w:cs="Arial Unicode MS"/>
+          <w:rFonts w:ascii="Arial Unicode MS" w:eastAsia="Arial Unicode MS" w:hAnsi="Arial Unicode MS" w:cs="Arial Unicode MS"/>
           <w:lang w:val="en-US"/>
         </w:rPr>
         <w:t xml:space="preserve"> </w:t>
       </w:r>
-      <w:r>
-        <w:rPr>
-          <w:rFonts w:ascii="Arial Unicode MS" w:hAnsi="Arial Unicode MS" w:eastAsia="Arial Unicode MS" w:cs="Arial Unicode MS"/>
+      <w:proofErr w:type="gramStart"/>
+      <w:r>
+        <w:rPr>
+          <w:rFonts w:ascii="Arial Unicode MS" w:eastAsia="Arial Unicode MS" w:hAnsi="Arial Unicode MS" w:cs="Arial Unicode MS"/>
           <w:lang w:val="en-US"/>
         </w:rPr>
         <w:t xml:space="preserve">→ </w:t>
       </w:r>
       <w:r>
         <w:rPr>
-          <w:rFonts w:ascii="Arial Unicode MS" w:hAnsi="Arial Unicode MS" w:eastAsia="Arial Unicode MS" w:cs="Arial Unicode MS"/>
+          <w:rFonts w:ascii="Arial Unicode MS" w:eastAsia="Arial Unicode MS" w:hAnsi="Arial Unicode MS" w:cs="Arial Unicode MS"/>
           <w:lang w:val="en-US"/>
         </w:rPr>
         <w:t xml:space="preserve"> CVR</w:t>
       </w:r>
-      <w:r>
-        <w:rPr>
-          <w:rFonts w:ascii="Arial Unicode MS" w:hAnsi="Arial Unicode MS" w:eastAsia="Arial Unicode MS" w:cs="Arial Unicode MS"/>
+      <w:proofErr w:type="gramEnd"/>
+      <w:r>
+        <w:rPr>
+          <w:rFonts w:ascii="Arial Unicode MS" w:eastAsia="Arial Unicode MS" w:hAnsi="Arial Unicode MS" w:cs="Arial Unicode MS"/>
           <w:lang w:val="en-US"/>
         </w:rPr>
         <w:t>, RPC, Total Revenue for all entry pages</w:t>
       </w:r>
       <w:r>
         <w:pict w14:anchorId="5B029086">
-          <v:rect id="_x0000_i1027" style="width:0;height:1.5pt" o:hr="t" o:hrstd="t" o:hralign="center" fillcolor="#a0a0a0" stroked="f"/>
+          <v:rect id="_x0000_i1027" style="width:0;height:1.5pt" o:hralign="center" o:hrstd="t" o:hr="t" fillcolor="#a0a0a0" stroked="f"/>
         </w:pict>
       </w:r>
     </w:p>
@@ -1021,7 +1075,7 @@
           <w:szCs w:val="34"/>
         </w:rPr>
       </w:pPr>
-      <w:bookmarkStart w:name="_ebg3fng6eoe9" w:colFirst="0" w:colLast="0" w:id="4"/>
+      <w:bookmarkStart w:id="4" w:name="_ebg3fng6eoe9" w:colFirst="0" w:colLast="0"/>
       <w:bookmarkEnd w:id="4"/>
       <w:r>
         <w:rPr>
@@ -1045,38 +1099,50 @@
       </w:pPr>
       <w:r>
         <w:rPr>
-          <w:b w:val="1"/>
-          <w:bCs w:val="1"/>
+          <w:b/>
+          <w:bCs/>
           <w:lang w:val="en-US"/>
         </w:rPr>
         <w:t>Orders</w:t>
       </w:r>
       <w:r>
         <w:rPr>
-          <w:rFonts w:ascii="Arial Unicode MS" w:hAnsi="Arial Unicode MS" w:eastAsia="Arial Unicode MS" w:cs="Arial Unicode MS"/>
+          <w:rFonts w:ascii="Arial Unicode MS" w:eastAsia="Arial Unicode MS" w:hAnsi="Arial Unicode MS" w:cs="Arial Unicode MS"/>
           <w:lang w:val="en-US"/>
         </w:rPr>
         <w:t xml:space="preserve"> → </w:t>
       </w:r>
-      <w:r>
-        <w:rPr>
-          <w:rFonts w:ascii="Roboto Mono" w:hAnsi="Roboto Mono" w:eastAsia="Roboto Mono" w:cs="Roboto Mono"/>
+      <w:proofErr w:type="gramStart"/>
+      <w:r>
+        <w:rPr>
+          <w:rFonts w:ascii="Roboto Mono" w:eastAsia="Roboto Mono" w:hAnsi="Roboto Mono" w:cs="Roboto Mono"/>
           <w:color w:val="188038"/>
           <w:lang w:val="en-US"/>
         </w:rPr>
         <w:t>COUNT(</w:t>
       </w:r>
-      <w:r>
-        <w:rPr>
-          <w:rFonts w:ascii="Roboto Mono" w:hAnsi="Roboto Mono" w:eastAsia="Roboto Mono" w:cs="Roboto Mono"/>
-          <w:color w:val="188038"/>
-          <w:lang w:val="en-US"/>
-        </w:rPr>
-        <w:t>orders.order_id</w:t>
-      </w:r>
-      <w:r>
-        <w:rPr>
-          <w:rFonts w:ascii="Roboto Mono" w:hAnsi="Roboto Mono" w:eastAsia="Roboto Mono" w:cs="Roboto Mono"/>
+      <w:proofErr w:type="spellStart"/>
+      <w:r>
+        <w:rPr>
+          <w:rFonts w:ascii="Roboto Mono" w:eastAsia="Roboto Mono" w:hAnsi="Roboto Mono" w:cs="Roboto Mono"/>
+          <w:color w:val="188038"/>
+          <w:lang w:val="en-US"/>
+        </w:rPr>
+        <w:t>orders.order</w:t>
+      </w:r>
+      <w:proofErr w:type="gramEnd"/>
+      <w:r>
+        <w:rPr>
+          <w:rFonts w:ascii="Roboto Mono" w:eastAsia="Roboto Mono" w:hAnsi="Roboto Mono" w:cs="Roboto Mono"/>
+          <w:color w:val="188038"/>
+          <w:lang w:val="en-US"/>
+        </w:rPr>
+        <w:t>_id</w:t>
+      </w:r>
+      <w:proofErr w:type="spellEnd"/>
+      <w:r>
+        <w:rPr>
+          <w:rFonts w:ascii="Roboto Mono" w:eastAsia="Roboto Mono" w:hAnsi="Roboto Mono" w:cs="Roboto Mono"/>
           <w:color w:val="188038"/>
           <w:lang w:val="en-US"/>
         </w:rPr>
@@ -1104,38 +1170,50 @@
       </w:pPr>
       <w:r>
         <w:rPr>
-          <w:b w:val="1"/>
-          <w:bCs w:val="1"/>
+          <w:b/>
+          <w:bCs/>
           <w:lang w:val="en-US"/>
         </w:rPr>
         <w:t>Revenue</w:t>
       </w:r>
       <w:r>
         <w:rPr>
-          <w:rFonts w:ascii="Arial Unicode MS" w:hAnsi="Arial Unicode MS" w:eastAsia="Arial Unicode MS" w:cs="Arial Unicode MS"/>
+          <w:rFonts w:ascii="Arial Unicode MS" w:eastAsia="Arial Unicode MS" w:hAnsi="Arial Unicode MS" w:cs="Arial Unicode MS"/>
           <w:lang w:val="en-US"/>
         </w:rPr>
         <w:t xml:space="preserve"> → </w:t>
       </w:r>
-      <w:r>
-        <w:rPr>
-          <w:rFonts w:ascii="Roboto Mono" w:hAnsi="Roboto Mono" w:eastAsia="Roboto Mono" w:cs="Roboto Mono"/>
+      <w:proofErr w:type="gramStart"/>
+      <w:r>
+        <w:rPr>
+          <w:rFonts w:ascii="Roboto Mono" w:eastAsia="Roboto Mono" w:hAnsi="Roboto Mono" w:cs="Roboto Mono"/>
           <w:color w:val="188038"/>
           <w:lang w:val="en-US"/>
         </w:rPr>
         <w:t>SUM(</w:t>
       </w:r>
-      <w:r>
-        <w:rPr>
-          <w:rFonts w:ascii="Roboto Mono" w:hAnsi="Roboto Mono" w:eastAsia="Roboto Mono" w:cs="Roboto Mono"/>
-          <w:color w:val="188038"/>
-          <w:lang w:val="en-US"/>
-        </w:rPr>
-        <w:t>orders.price_usd</w:t>
-      </w:r>
-      <w:r>
-        <w:rPr>
-          <w:rFonts w:ascii="Roboto Mono" w:hAnsi="Roboto Mono" w:eastAsia="Roboto Mono" w:cs="Roboto Mono"/>
+      <w:proofErr w:type="spellStart"/>
+      <w:r>
+        <w:rPr>
+          <w:rFonts w:ascii="Roboto Mono" w:eastAsia="Roboto Mono" w:hAnsi="Roboto Mono" w:cs="Roboto Mono"/>
+          <w:color w:val="188038"/>
+          <w:lang w:val="en-US"/>
+        </w:rPr>
+        <w:t>orders.price</w:t>
+      </w:r>
+      <w:proofErr w:type="gramEnd"/>
+      <w:r>
+        <w:rPr>
+          <w:rFonts w:ascii="Roboto Mono" w:eastAsia="Roboto Mono" w:hAnsi="Roboto Mono" w:cs="Roboto Mono"/>
+          <w:color w:val="188038"/>
+          <w:lang w:val="en-US"/>
+        </w:rPr>
+        <w:t>_usd</w:t>
+      </w:r>
+      <w:proofErr w:type="spellEnd"/>
+      <w:r>
+        <w:rPr>
+          <w:rFonts w:ascii="Roboto Mono" w:eastAsia="Roboto Mono" w:hAnsi="Roboto Mono" w:cs="Roboto Mono"/>
           <w:color w:val="188038"/>
           <w:lang w:val="en-US"/>
         </w:rPr>
@@ -1163,62 +1241,96 @@
       </w:pPr>
       <w:r>
         <w:rPr>
-          <w:b w:val="1"/>
-          <w:bCs w:val="1"/>
+          <w:b/>
+          <w:bCs/>
           <w:lang w:val="en-US"/>
         </w:rPr>
         <w:t>Net Revenue</w:t>
       </w:r>
       <w:r>
         <w:rPr>
-          <w:rFonts w:ascii="Arial Unicode MS" w:hAnsi="Arial Unicode MS" w:eastAsia="Arial Unicode MS" w:cs="Arial Unicode MS"/>
+          <w:rFonts w:ascii="Arial Unicode MS" w:eastAsia="Arial Unicode MS" w:hAnsi="Arial Unicode MS" w:cs="Arial Unicode MS"/>
           <w:lang w:val="en-US"/>
         </w:rPr>
         <w:t xml:space="preserve"> → </w:t>
       </w:r>
-      <w:r>
-        <w:rPr>
-          <w:rFonts w:ascii="Roboto Mono" w:hAnsi="Roboto Mono" w:eastAsia="Roboto Mono" w:cs="Roboto Mono"/>
+      <w:proofErr w:type="gramStart"/>
+      <w:r>
+        <w:rPr>
+          <w:rFonts w:ascii="Roboto Mono" w:eastAsia="Roboto Mono" w:hAnsi="Roboto Mono" w:cs="Roboto Mono"/>
           <w:color w:val="188038"/>
           <w:lang w:val="en-US"/>
         </w:rPr>
         <w:t>SUM(</w:t>
       </w:r>
-      <w:r>
-        <w:rPr>
-          <w:rFonts w:ascii="Roboto Mono" w:hAnsi="Roboto Mono" w:eastAsia="Roboto Mono" w:cs="Roboto Mono"/>
-          <w:color w:val="188038"/>
-          <w:lang w:val="en-US"/>
-        </w:rPr>
-        <w:t>orders.price_usd</w:t>
-      </w:r>
-      <w:r>
-        <w:rPr>
-          <w:rFonts w:ascii="Roboto Mono" w:hAnsi="Roboto Mono" w:eastAsia="Roboto Mono" w:cs="Roboto Mono"/>
+      <w:proofErr w:type="spellStart"/>
+      <w:r>
+        <w:rPr>
+          <w:rFonts w:ascii="Roboto Mono" w:eastAsia="Roboto Mono" w:hAnsi="Roboto Mono" w:cs="Roboto Mono"/>
+          <w:color w:val="188038"/>
+          <w:lang w:val="en-US"/>
+        </w:rPr>
+        <w:t>orders.price</w:t>
+      </w:r>
+      <w:proofErr w:type="gramEnd"/>
+      <w:r>
+        <w:rPr>
+          <w:rFonts w:ascii="Roboto Mono" w:eastAsia="Roboto Mono" w:hAnsi="Roboto Mono" w:cs="Roboto Mono"/>
+          <w:color w:val="188038"/>
+          <w:lang w:val="en-US"/>
+        </w:rPr>
+        <w:t>_usd</w:t>
+      </w:r>
+      <w:proofErr w:type="spellEnd"/>
+      <w:r>
+        <w:rPr>
+          <w:rFonts w:ascii="Roboto Mono" w:eastAsia="Roboto Mono" w:hAnsi="Roboto Mono" w:cs="Roboto Mono"/>
           <w:color w:val="188038"/>
           <w:lang w:val="en-US"/>
         </w:rPr>
         <w:t xml:space="preserve">) – </w:t>
       </w:r>
-      <w:r>
-        <w:rPr>
-          <w:rFonts w:ascii="Roboto Mono" w:hAnsi="Roboto Mono" w:eastAsia="Roboto Mono" w:cs="Roboto Mono"/>
+      <w:proofErr w:type="gramStart"/>
+      <w:r>
+        <w:rPr>
+          <w:rFonts w:ascii="Roboto Mono" w:eastAsia="Roboto Mono" w:hAnsi="Roboto Mono" w:cs="Roboto Mono"/>
           <w:color w:val="188038"/>
           <w:lang w:val="en-US"/>
         </w:rPr>
         <w:t>SUM(</w:t>
       </w:r>
-      <w:r>
-        <w:rPr>
-          <w:rFonts w:ascii="Roboto Mono" w:hAnsi="Roboto Mono" w:eastAsia="Roboto Mono" w:cs="Roboto Mono"/>
-          <w:color w:val="188038"/>
-          <w:lang w:val="en-US"/>
-        </w:rPr>
-        <w:t>order_item_refunds.refund_amount_usd</w:t>
-      </w:r>
-      <w:r>
-        <w:rPr>
-          <w:rFonts w:ascii="Roboto Mono" w:hAnsi="Roboto Mono" w:eastAsia="Roboto Mono" w:cs="Roboto Mono"/>
+      <w:proofErr w:type="spellStart"/>
+      <w:proofErr w:type="gramEnd"/>
+      <w:r>
+        <w:rPr>
+          <w:rFonts w:ascii="Roboto Mono" w:eastAsia="Roboto Mono" w:hAnsi="Roboto Mono" w:cs="Roboto Mono"/>
+          <w:color w:val="188038"/>
+          <w:lang w:val="en-US"/>
+        </w:rPr>
+        <w:t>order_item_</w:t>
+      </w:r>
+      <w:proofErr w:type="gramStart"/>
+      <w:r>
+        <w:rPr>
+          <w:rFonts w:ascii="Roboto Mono" w:eastAsia="Roboto Mono" w:hAnsi="Roboto Mono" w:cs="Roboto Mono"/>
+          <w:color w:val="188038"/>
+          <w:lang w:val="en-US"/>
+        </w:rPr>
+        <w:t>refunds.refund</w:t>
+      </w:r>
+      <w:proofErr w:type="gramEnd"/>
+      <w:r>
+        <w:rPr>
+          <w:rFonts w:ascii="Roboto Mono" w:eastAsia="Roboto Mono" w:hAnsi="Roboto Mono" w:cs="Roboto Mono"/>
+          <w:color w:val="188038"/>
+          <w:lang w:val="en-US"/>
+        </w:rPr>
+        <w:t>_amount_usd</w:t>
+      </w:r>
+      <w:proofErr w:type="spellEnd"/>
+      <w:r>
+        <w:rPr>
+          <w:rFonts w:ascii="Roboto Mono" w:eastAsia="Roboto Mono" w:hAnsi="Roboto Mono" w:cs="Roboto Mono"/>
           <w:color w:val="188038"/>
           <w:lang w:val="en-US"/>
         </w:rPr>
@@ -1246,38 +1358,60 @@
       </w:pPr>
       <w:r>
         <w:rPr>
-          <w:b w:val="1"/>
-          <w:bCs w:val="1"/>
+          <w:b/>
+          <w:bCs/>
           <w:lang w:val="en-US"/>
         </w:rPr>
         <w:t>Gross Merchandise Value (GMV)</w:t>
       </w:r>
       <w:r>
         <w:rPr>
-          <w:rFonts w:ascii="Arial Unicode MS" w:hAnsi="Arial Unicode MS" w:eastAsia="Arial Unicode MS" w:cs="Arial Unicode MS"/>
+          <w:rFonts w:ascii="Arial Unicode MS" w:eastAsia="Arial Unicode MS" w:hAnsi="Arial Unicode MS" w:cs="Arial Unicode MS"/>
           <w:lang w:val="en-US"/>
         </w:rPr>
         <w:t xml:space="preserve"> → </w:t>
       </w:r>
-      <w:r>
-        <w:rPr>
-          <w:rFonts w:ascii="Roboto Mono" w:hAnsi="Roboto Mono" w:eastAsia="Roboto Mono" w:cs="Roboto Mono"/>
+      <w:proofErr w:type="gramStart"/>
+      <w:r>
+        <w:rPr>
+          <w:rFonts w:ascii="Roboto Mono" w:eastAsia="Roboto Mono" w:hAnsi="Roboto Mono" w:cs="Roboto Mono"/>
           <w:color w:val="188038"/>
           <w:lang w:val="en-US"/>
         </w:rPr>
         <w:t>SUM(</w:t>
       </w:r>
-      <w:r>
-        <w:rPr>
-          <w:rFonts w:ascii="Roboto Mono" w:hAnsi="Roboto Mono" w:eastAsia="Roboto Mono" w:cs="Roboto Mono"/>
-          <w:color w:val="188038"/>
-          <w:lang w:val="en-US"/>
-        </w:rPr>
-        <w:t>order_items.price_usd</w:t>
-      </w:r>
-      <w:r>
-        <w:rPr>
-          <w:rFonts w:ascii="Roboto Mono" w:hAnsi="Roboto Mono" w:eastAsia="Roboto Mono" w:cs="Roboto Mono"/>
+      <w:proofErr w:type="spellStart"/>
+      <w:proofErr w:type="gramEnd"/>
+      <w:r>
+        <w:rPr>
+          <w:rFonts w:ascii="Roboto Mono" w:eastAsia="Roboto Mono" w:hAnsi="Roboto Mono" w:cs="Roboto Mono"/>
+          <w:color w:val="188038"/>
+          <w:lang w:val="en-US"/>
+        </w:rPr>
+        <w:t>order_</w:t>
+      </w:r>
+      <w:proofErr w:type="gramStart"/>
+      <w:r>
+        <w:rPr>
+          <w:rFonts w:ascii="Roboto Mono" w:eastAsia="Roboto Mono" w:hAnsi="Roboto Mono" w:cs="Roboto Mono"/>
+          <w:color w:val="188038"/>
+          <w:lang w:val="en-US"/>
+        </w:rPr>
+        <w:t>items.price</w:t>
+      </w:r>
+      <w:proofErr w:type="gramEnd"/>
+      <w:r>
+        <w:rPr>
+          <w:rFonts w:ascii="Roboto Mono" w:eastAsia="Roboto Mono" w:hAnsi="Roboto Mono" w:cs="Roboto Mono"/>
+          <w:color w:val="188038"/>
+          <w:lang w:val="en-US"/>
+        </w:rPr>
+        <w:t>_usd</w:t>
+      </w:r>
+      <w:proofErr w:type="spellEnd"/>
+      <w:r>
+        <w:rPr>
+          <w:rFonts w:ascii="Roboto Mono" w:eastAsia="Roboto Mono" w:hAnsi="Roboto Mono" w:cs="Roboto Mono"/>
           <w:color w:val="188038"/>
           <w:lang w:val="en-US"/>
         </w:rPr>
@@ -1305,62 +1439,71 @@
       </w:pPr>
       <w:r>
         <w:rPr>
-          <w:b w:val="1"/>
-          <w:bCs w:val="1"/>
-          <w:lang w:val="en-US"/>
-        </w:rPr>
+          <w:b/>
+          <w:bCs/>
+          <w:lang w:val="en-US"/>
+        </w:rPr>
+        <w:lastRenderedPageBreak/>
         <w:t>Average Order Value (AOV)</w:t>
       </w:r>
       <w:r>
         <w:rPr>
-          <w:rFonts w:ascii="Arial Unicode MS" w:hAnsi="Arial Unicode MS" w:eastAsia="Arial Unicode MS" w:cs="Arial Unicode MS"/>
+          <w:rFonts w:ascii="Arial Unicode MS" w:eastAsia="Arial Unicode MS" w:hAnsi="Arial Unicode MS" w:cs="Arial Unicode MS"/>
           <w:lang w:val="en-US"/>
         </w:rPr>
         <w:t xml:space="preserve"> → </w:t>
       </w:r>
-      <w:r>
-        <w:rPr>
-          <w:rFonts w:ascii="Roboto Mono" w:hAnsi="Roboto Mono" w:eastAsia="Roboto Mono" w:cs="Roboto Mono"/>
+      <w:proofErr w:type="gramStart"/>
+      <w:r>
+        <w:rPr>
+          <w:rFonts w:ascii="Roboto Mono" w:eastAsia="Roboto Mono" w:hAnsi="Roboto Mono" w:cs="Roboto Mono"/>
           <w:color w:val="188038"/>
           <w:lang w:val="en-US"/>
         </w:rPr>
         <w:t>SUM(</w:t>
       </w:r>
-      <w:r>
-        <w:rPr>
-          <w:rFonts w:ascii="Roboto Mono" w:hAnsi="Roboto Mono" w:eastAsia="Roboto Mono" w:cs="Roboto Mono"/>
+      <w:proofErr w:type="spellStart"/>
+      <w:proofErr w:type="gramEnd"/>
+      <w:r>
+        <w:rPr>
+          <w:rFonts w:ascii="Roboto Mono" w:eastAsia="Roboto Mono" w:hAnsi="Roboto Mono" w:cs="Roboto Mono"/>
           <w:color w:val="188038"/>
           <w:lang w:val="en-US"/>
         </w:rPr>
         <w:t>price_usd</w:t>
       </w:r>
-      <w:r>
-        <w:rPr>
-          <w:rFonts w:ascii="Roboto Mono" w:hAnsi="Roboto Mono" w:eastAsia="Roboto Mono" w:cs="Roboto Mono"/>
+      <w:proofErr w:type="spellEnd"/>
+      <w:r>
+        <w:rPr>
+          <w:rFonts w:ascii="Roboto Mono" w:eastAsia="Roboto Mono" w:hAnsi="Roboto Mono" w:cs="Roboto Mono"/>
           <w:color w:val="188038"/>
           <w:lang w:val="en-US"/>
         </w:rPr>
         <w:t xml:space="preserve">) ÷ </w:t>
       </w:r>
-      <w:r>
-        <w:rPr>
-          <w:rFonts w:ascii="Roboto Mono" w:hAnsi="Roboto Mono" w:eastAsia="Roboto Mono" w:cs="Roboto Mono"/>
+      <w:proofErr w:type="gramStart"/>
+      <w:r>
+        <w:rPr>
+          <w:rFonts w:ascii="Roboto Mono" w:eastAsia="Roboto Mono" w:hAnsi="Roboto Mono" w:cs="Roboto Mono"/>
           <w:color w:val="188038"/>
           <w:lang w:val="en-US"/>
         </w:rPr>
         <w:t>COUNT(</w:t>
       </w:r>
-      <w:r>
-        <w:rPr>
-          <w:rFonts w:ascii="Roboto Mono" w:hAnsi="Roboto Mono" w:eastAsia="Roboto Mono" w:cs="Roboto Mono"/>
+      <w:proofErr w:type="spellStart"/>
+      <w:proofErr w:type="gramEnd"/>
+      <w:r>
+        <w:rPr>
+          <w:rFonts w:ascii="Roboto Mono" w:eastAsia="Roboto Mono" w:hAnsi="Roboto Mono" w:cs="Roboto Mono"/>
           <w:color w:val="188038"/>
           <w:lang w:val="en-US"/>
         </w:rPr>
         <w:t>order_id</w:t>
       </w:r>
-      <w:r>
-        <w:rPr>
-          <w:rFonts w:ascii="Roboto Mono" w:hAnsi="Roboto Mono" w:eastAsia="Roboto Mono" w:cs="Roboto Mono"/>
+      <w:proofErr w:type="spellEnd"/>
+      <w:r>
+        <w:rPr>
+          <w:rFonts w:ascii="Roboto Mono" w:eastAsia="Roboto Mono" w:hAnsi="Roboto Mono" w:cs="Roboto Mono"/>
           <w:color w:val="188038"/>
           <w:lang w:val="en-US"/>
         </w:rPr>
@@ -1388,94 +1531,106 @@
       </w:pPr>
       <w:r>
         <w:rPr>
-          <w:b w:val="1"/>
-          <w:bCs w:val="1"/>
+          <w:b/>
+          <w:bCs/>
           <w:lang w:val="en-US"/>
         </w:rPr>
         <w:t>Gross Margin</w:t>
       </w:r>
       <w:r>
         <w:rPr>
-          <w:rFonts w:ascii="Arial Unicode MS" w:hAnsi="Arial Unicode MS" w:eastAsia="Arial Unicode MS" w:cs="Arial Unicode MS"/>
+          <w:rFonts w:ascii="Arial Unicode MS" w:eastAsia="Arial Unicode MS" w:hAnsi="Arial Unicode MS" w:cs="Arial Unicode MS"/>
           <w:lang w:val="en-US"/>
         </w:rPr>
         <w:t xml:space="preserve"> → </w:t>
       </w:r>
       <w:r>
         <w:rPr>
-          <w:rFonts w:ascii="Roboto Mono" w:hAnsi="Roboto Mono" w:eastAsia="Roboto Mono" w:cs="Roboto Mono"/>
+          <w:rFonts w:ascii="Roboto Mono" w:eastAsia="Roboto Mono" w:hAnsi="Roboto Mono" w:cs="Roboto Mono"/>
           <w:color w:val="188038"/>
           <w:lang w:val="en-US"/>
         </w:rPr>
         <w:t>(</w:t>
       </w:r>
-      <w:r>
-        <w:rPr>
-          <w:rFonts w:ascii="Roboto Mono" w:hAnsi="Roboto Mono" w:eastAsia="Roboto Mono" w:cs="Roboto Mono"/>
+      <w:proofErr w:type="gramStart"/>
+      <w:r>
+        <w:rPr>
+          <w:rFonts w:ascii="Roboto Mono" w:eastAsia="Roboto Mono" w:hAnsi="Roboto Mono" w:cs="Roboto Mono"/>
           <w:color w:val="188038"/>
           <w:lang w:val="en-US"/>
         </w:rPr>
         <w:t>SUM(</w:t>
       </w:r>
-      <w:r>
-        <w:rPr>
-          <w:rFonts w:ascii="Roboto Mono" w:hAnsi="Roboto Mono" w:eastAsia="Roboto Mono" w:cs="Roboto Mono"/>
+      <w:proofErr w:type="spellStart"/>
+      <w:proofErr w:type="gramEnd"/>
+      <w:r>
+        <w:rPr>
+          <w:rFonts w:ascii="Roboto Mono" w:eastAsia="Roboto Mono" w:hAnsi="Roboto Mono" w:cs="Roboto Mono"/>
           <w:color w:val="188038"/>
           <w:lang w:val="en-US"/>
         </w:rPr>
         <w:t>price_usd</w:t>
       </w:r>
-      <w:r>
-        <w:rPr>
-          <w:rFonts w:ascii="Roboto Mono" w:hAnsi="Roboto Mono" w:eastAsia="Roboto Mono" w:cs="Roboto Mono"/>
+      <w:proofErr w:type="spellEnd"/>
+      <w:r>
+        <w:rPr>
+          <w:rFonts w:ascii="Roboto Mono" w:eastAsia="Roboto Mono" w:hAnsi="Roboto Mono" w:cs="Roboto Mono"/>
           <w:color w:val="188038"/>
           <w:lang w:val="en-US"/>
         </w:rPr>
         <w:t xml:space="preserve">) – </w:t>
       </w:r>
-      <w:r>
-        <w:rPr>
-          <w:rFonts w:ascii="Roboto Mono" w:hAnsi="Roboto Mono" w:eastAsia="Roboto Mono" w:cs="Roboto Mono"/>
+      <w:proofErr w:type="gramStart"/>
+      <w:r>
+        <w:rPr>
+          <w:rFonts w:ascii="Roboto Mono" w:eastAsia="Roboto Mono" w:hAnsi="Roboto Mono" w:cs="Roboto Mono"/>
           <w:color w:val="188038"/>
           <w:lang w:val="en-US"/>
         </w:rPr>
         <w:t>SUM(</w:t>
       </w:r>
-      <w:r>
-        <w:rPr>
-          <w:rFonts w:ascii="Roboto Mono" w:hAnsi="Roboto Mono" w:eastAsia="Roboto Mono" w:cs="Roboto Mono"/>
+      <w:proofErr w:type="spellStart"/>
+      <w:proofErr w:type="gramEnd"/>
+      <w:r>
+        <w:rPr>
+          <w:rFonts w:ascii="Roboto Mono" w:eastAsia="Roboto Mono" w:hAnsi="Roboto Mono" w:cs="Roboto Mono"/>
           <w:color w:val="188038"/>
           <w:lang w:val="en-US"/>
         </w:rPr>
         <w:t>cogs_usd</w:t>
       </w:r>
-      <w:r>
-        <w:rPr>
-          <w:rFonts w:ascii="Roboto Mono" w:hAnsi="Roboto Mono" w:eastAsia="Roboto Mono" w:cs="Roboto Mono"/>
+      <w:proofErr w:type="spellEnd"/>
+      <w:r>
+        <w:rPr>
+          <w:rFonts w:ascii="Roboto Mono" w:eastAsia="Roboto Mono" w:hAnsi="Roboto Mono" w:cs="Roboto Mono"/>
           <w:color w:val="188038"/>
           <w:lang w:val="en-US"/>
         </w:rPr>
         <w:t xml:space="preserve">)) ÷ </w:t>
       </w:r>
-      <w:r>
-        <w:rPr>
-          <w:rFonts w:ascii="Roboto Mono" w:hAnsi="Roboto Mono" w:eastAsia="Roboto Mono" w:cs="Roboto Mono"/>
+      <w:proofErr w:type="gramStart"/>
+      <w:r>
+        <w:rPr>
+          <w:rFonts w:ascii="Roboto Mono" w:eastAsia="Roboto Mono" w:hAnsi="Roboto Mono" w:cs="Roboto Mono"/>
           <w:color w:val="188038"/>
           <w:lang w:val="en-US"/>
         </w:rPr>
         <w:t>SUM(</w:t>
       </w:r>
-      <w:r>
-        <w:rPr>
-          <w:rFonts w:ascii="Roboto Mono" w:hAnsi="Roboto Mono" w:eastAsia="Roboto Mono" w:cs="Roboto Mono"/>
+      <w:proofErr w:type="spellStart"/>
+      <w:proofErr w:type="gramEnd"/>
+      <w:r>
+        <w:rPr>
+          <w:rFonts w:ascii="Roboto Mono" w:eastAsia="Roboto Mono" w:hAnsi="Roboto Mono" w:cs="Roboto Mono"/>
           <w:color w:val="188038"/>
           <w:lang w:val="en-US"/>
         </w:rPr>
         <w:t>price_usd</w:t>
       </w:r>
-      <w:r>
-        <w:rPr>
-          <w:rFonts w:ascii="Roboto Mono" w:hAnsi="Roboto Mono" w:eastAsia="Roboto Mono" w:cs="Roboto Mono"/>
+      <w:proofErr w:type="spellEnd"/>
+      <w:r>
+        <w:rPr>
+          <w:rFonts w:ascii="Roboto Mono" w:eastAsia="Roboto Mono" w:hAnsi="Roboto Mono" w:cs="Roboto Mono"/>
           <w:color w:val="188038"/>
           <w:lang w:val="en-US"/>
         </w:rPr>
@@ -1503,78 +1658,86 @@
       </w:pPr>
       <w:r>
         <w:rPr>
-          <w:b w:val="1"/>
-          <w:bCs w:val="1"/>
+          <w:b/>
+          <w:bCs/>
           <w:lang w:val="en-US"/>
         </w:rPr>
         <w:t>Refund</w:t>
       </w:r>
       <w:r>
         <w:rPr>
-          <w:b w:val="1"/>
-          <w:bCs w:val="1"/>
+          <w:b/>
+          <w:bCs/>
           <w:lang w:val="en-US"/>
         </w:rPr>
         <w:t xml:space="preserve"> </w:t>
       </w:r>
       <w:r>
         <w:rPr>
-          <w:b w:val="1"/>
-          <w:bCs w:val="1"/>
+          <w:b/>
+          <w:bCs/>
           <w:lang w:val="en-US"/>
         </w:rPr>
         <w:t>Rate</w:t>
       </w:r>
       <w:r>
         <w:rPr>
-          <w:rFonts w:ascii="Arial Unicode MS" w:hAnsi="Arial Unicode MS" w:eastAsia="Arial Unicode MS" w:cs="Arial Unicode MS"/>
+          <w:rFonts w:ascii="Arial Unicode MS" w:eastAsia="Arial Unicode MS" w:hAnsi="Arial Unicode MS" w:cs="Arial Unicode MS"/>
           <w:lang w:val="en-US"/>
         </w:rPr>
         <w:t xml:space="preserve"> → </w:t>
       </w:r>
-      <w:r>
-        <w:rPr>
-          <w:rFonts w:ascii="Roboto Mono" w:hAnsi="Roboto Mono" w:eastAsia="Roboto Mono" w:cs="Roboto Mono"/>
+      <w:proofErr w:type="gramStart"/>
+      <w:r>
+        <w:rPr>
+          <w:rFonts w:ascii="Roboto Mono" w:eastAsia="Roboto Mono" w:hAnsi="Roboto Mono" w:cs="Roboto Mono"/>
           <w:color w:val="188038"/>
           <w:lang w:val="en-US"/>
         </w:rPr>
         <w:t>COUNT(</w:t>
       </w:r>
-      <w:r>
-        <w:rPr>
-          <w:rFonts w:ascii="Roboto Mono" w:hAnsi="Roboto Mono" w:eastAsia="Roboto Mono" w:cs="Roboto Mono"/>
+      <w:proofErr w:type="spellStart"/>
+      <w:proofErr w:type="gramEnd"/>
+      <w:r>
+        <w:rPr>
+          <w:rFonts w:ascii="Roboto Mono" w:eastAsia="Roboto Mono" w:hAnsi="Roboto Mono" w:cs="Roboto Mono"/>
           <w:color w:val="188038"/>
           <w:lang w:val="en-US"/>
         </w:rPr>
         <w:t>order_item_refunds</w:t>
       </w:r>
-      <w:r>
-        <w:rPr>
-          <w:rFonts w:ascii="Roboto Mono" w:hAnsi="Roboto Mono" w:eastAsia="Roboto Mono" w:cs="Roboto Mono"/>
+      <w:proofErr w:type="spellEnd"/>
+      <w:r>
+        <w:rPr>
+          <w:rFonts w:ascii="Roboto Mono" w:eastAsia="Roboto Mono" w:hAnsi="Roboto Mono" w:cs="Roboto Mono"/>
           <w:color w:val="188038"/>
           <w:lang w:val="en-US"/>
         </w:rPr>
         <w:t xml:space="preserve">) ÷ </w:t>
       </w:r>
-      <w:r>
-        <w:rPr>
-          <w:rFonts w:ascii="Roboto Mono" w:hAnsi="Roboto Mono" w:eastAsia="Roboto Mono" w:cs="Roboto Mono"/>
+      <w:proofErr w:type="gramStart"/>
+      <w:r>
+        <w:rPr>
+          <w:rFonts w:ascii="Roboto Mono" w:eastAsia="Roboto Mono" w:hAnsi="Roboto Mono" w:cs="Roboto Mono"/>
           <w:color w:val="188038"/>
           <w:lang w:val="en-US"/>
         </w:rPr>
         <w:t>COUNT(</w:t>
       </w:r>
-      <w:r>
-        <w:rPr>
-          <w:rFonts w:ascii="Roboto Mono" w:hAnsi="Roboto Mono" w:eastAsia="Roboto Mono" w:cs="Roboto Mono"/>
+      <w:proofErr w:type="spellStart"/>
+      <w:proofErr w:type="gramEnd"/>
+      <w:r>
+        <w:rPr>
+          <w:rFonts w:ascii="Roboto Mono" w:eastAsia="Roboto Mono" w:hAnsi="Roboto Mono" w:cs="Roboto Mono"/>
           <w:color w:val="188038"/>
           <w:lang w:val="en-US"/>
         </w:rPr>
         <w:t>order_items</w:t>
       </w:r>
-      <w:r>
-        <w:rPr>
-          <w:rFonts w:ascii="Roboto Mono" w:hAnsi="Roboto Mono" w:eastAsia="Roboto Mono" w:cs="Roboto Mono"/>
+      <w:proofErr w:type="spellEnd"/>
+      <w:r>
+        <w:rPr>
+          <w:rFonts w:ascii="Roboto Mono" w:eastAsia="Roboto Mono" w:hAnsi="Roboto Mono" w:cs="Roboto Mono"/>
           <w:color w:val="188038"/>
           <w:lang w:val="en-US"/>
         </w:rPr>
@@ -1602,27 +1765,47 @@
       </w:pPr>
       <w:r>
         <w:rPr>
-          <w:b w:val="1"/>
-          <w:bCs w:val="1"/>
+          <w:b/>
+          <w:bCs/>
           <w:lang w:val="en-US"/>
         </w:rPr>
         <w:t>Refund Rates by Product</w:t>
       </w:r>
       <w:r>
         <w:rPr>
-          <w:rFonts w:ascii="Arial Unicode MS" w:hAnsi="Arial Unicode MS" w:eastAsia="Arial Unicode MS" w:cs="Arial Unicode MS"/>
+          <w:rFonts w:ascii="Arial Unicode MS" w:eastAsia="Arial Unicode MS" w:hAnsi="Arial Unicode MS" w:cs="Arial Unicode MS"/>
           <w:lang w:val="en-US"/>
         </w:rPr>
         <w:t xml:space="preserve"> → group refunds by </w:t>
       </w:r>
-      <w:r>
-        <w:rPr>
-          <w:rFonts w:ascii="Roboto Mono" w:hAnsi="Roboto Mono" w:eastAsia="Roboto Mono" w:cs="Roboto Mono"/>
-          <w:color w:val="188038"/>
-          <w:lang w:val="en-US"/>
-        </w:rPr>
-        <w:t>order_items.product_id</w:t>
-      </w:r>
+      <w:proofErr w:type="spellStart"/>
+      <w:r>
+        <w:rPr>
+          <w:rFonts w:ascii="Roboto Mono" w:eastAsia="Roboto Mono" w:hAnsi="Roboto Mono" w:cs="Roboto Mono"/>
+          <w:color w:val="188038"/>
+          <w:lang w:val="en-US"/>
+        </w:rPr>
+        <w:t>order_</w:t>
+      </w:r>
+      <w:proofErr w:type="gramStart"/>
+      <w:r>
+        <w:rPr>
+          <w:rFonts w:ascii="Roboto Mono" w:eastAsia="Roboto Mono" w:hAnsi="Roboto Mono" w:cs="Roboto Mono"/>
+          <w:color w:val="188038"/>
+          <w:lang w:val="en-US"/>
+        </w:rPr>
+        <w:t>items.product</w:t>
+      </w:r>
+      <w:proofErr w:type="gramEnd"/>
+      <w:r>
+        <w:rPr>
+          <w:rFonts w:ascii="Roboto Mono" w:eastAsia="Roboto Mono" w:hAnsi="Roboto Mono" w:cs="Roboto Mono"/>
+          <w:color w:val="188038"/>
+          <w:lang w:val="en-US"/>
+        </w:rPr>
+        <w:t>_id</w:t>
+      </w:r>
+      <w:proofErr w:type="spellEnd"/>
       <w:r>
         <w:rPr>
           <w:lang w:val="en-US"/>
@@ -1645,22 +1828,22 @@
       </w:pPr>
       <w:r>
         <w:rPr>
-          <w:b w:val="1"/>
-          <w:bCs w:val="1"/>
+          <w:b/>
+          <w:bCs/>
           <w:lang w:val="en-US"/>
         </w:rPr>
         <w:t>Orders, Revenue, Margin by Product</w:t>
       </w:r>
       <w:r>
         <w:rPr>
-          <w:rFonts w:ascii="Arial Unicode MS" w:hAnsi="Arial Unicode MS" w:eastAsia="Arial Unicode MS" w:cs="Arial Unicode MS"/>
+          <w:rFonts w:ascii="Arial Unicode MS" w:eastAsia="Arial Unicode MS" w:hAnsi="Arial Unicode MS" w:cs="Arial Unicode MS"/>
           <w:lang w:val="en-US"/>
         </w:rPr>
         <w:t xml:space="preserve"> → join </w:t>
       </w:r>
       <w:r>
         <w:rPr>
-          <w:rFonts w:ascii="Roboto Mono" w:hAnsi="Roboto Mono" w:eastAsia="Roboto Mono" w:cs="Roboto Mono"/>
+          <w:rFonts w:ascii="Roboto Mono" w:eastAsia="Roboto Mono" w:hAnsi="Roboto Mono" w:cs="Roboto Mono"/>
           <w:color w:val="188038"/>
           <w:lang w:val="en-US"/>
         </w:rPr>
@@ -1672,14 +1855,16 @@
         </w:rPr>
         <w:t>/</w:t>
       </w:r>
-      <w:r>
-        <w:rPr>
-          <w:rFonts w:ascii="Roboto Mono" w:hAnsi="Roboto Mono" w:eastAsia="Roboto Mono" w:cs="Roboto Mono"/>
+      <w:proofErr w:type="spellStart"/>
+      <w:r>
+        <w:rPr>
+          <w:rFonts w:ascii="Roboto Mono" w:eastAsia="Roboto Mono" w:hAnsi="Roboto Mono" w:cs="Roboto Mono"/>
           <w:color w:val="188038"/>
           <w:lang w:val="en-US"/>
         </w:rPr>
         <w:t>order_items</w:t>
       </w:r>
+      <w:proofErr w:type="spellEnd"/>
       <w:r>
         <w:rPr>
           <w:lang w:val="en-US"/>
@@ -1688,7 +1873,7 @@
       </w:r>
       <w:r>
         <w:rPr>
-          <w:rFonts w:ascii="Roboto Mono" w:hAnsi="Roboto Mono" w:eastAsia="Roboto Mono" w:cs="Roboto Mono"/>
+          <w:rFonts w:ascii="Roboto Mono" w:eastAsia="Roboto Mono" w:hAnsi="Roboto Mono" w:cs="Roboto Mono"/>
           <w:color w:val="188038"/>
           <w:lang w:val="en-US"/>
         </w:rPr>
@@ -1717,38 +1902,42 @@
       </w:pPr>
       <w:r>
         <w:rPr>
-          <w:b w:val="1"/>
-          <w:bCs w:val="1"/>
+          <w:b/>
+          <w:bCs/>
           <w:lang w:val="en-US"/>
         </w:rPr>
         <w:t>Product Portfolio Impact</w:t>
       </w:r>
       <w:r>
         <w:rPr>
-          <w:rFonts w:ascii="Arial Unicode MS" w:hAnsi="Arial Unicode MS" w:eastAsia="Arial Unicode MS" w:cs="Arial Unicode MS"/>
+          <w:rFonts w:ascii="Arial Unicode MS" w:eastAsia="Arial Unicode MS" w:hAnsi="Arial Unicode MS" w:cs="Arial Unicode MS"/>
           <w:lang w:val="en-US"/>
         </w:rPr>
         <w:t xml:space="preserve"> → analyze contribution of each product (</w:t>
       </w:r>
-      <w:r>
-        <w:rPr>
-          <w:rFonts w:ascii="Roboto Mono" w:hAnsi="Roboto Mono" w:eastAsia="Roboto Mono" w:cs="Roboto Mono"/>
+      <w:proofErr w:type="gramStart"/>
+      <w:r>
+        <w:rPr>
+          <w:rFonts w:ascii="Roboto Mono" w:eastAsia="Roboto Mono" w:hAnsi="Roboto Mono" w:cs="Roboto Mono"/>
           <w:color w:val="188038"/>
           <w:lang w:val="en-US"/>
         </w:rPr>
         <w:t>SUM(</w:t>
       </w:r>
-      <w:r>
-        <w:rPr>
-          <w:rFonts w:ascii="Roboto Mono" w:hAnsi="Roboto Mono" w:eastAsia="Roboto Mono" w:cs="Roboto Mono"/>
+      <w:proofErr w:type="spellStart"/>
+      <w:proofErr w:type="gramEnd"/>
+      <w:r>
+        <w:rPr>
+          <w:rFonts w:ascii="Roboto Mono" w:eastAsia="Roboto Mono" w:hAnsi="Roboto Mono" w:cs="Roboto Mono"/>
           <w:color w:val="188038"/>
           <w:lang w:val="en-US"/>
         </w:rPr>
         <w:t>price_usd</w:t>
       </w:r>
-      <w:r>
-        <w:rPr>
-          <w:rFonts w:ascii="Roboto Mono" w:hAnsi="Roboto Mono" w:eastAsia="Roboto Mono" w:cs="Roboto Mono"/>
+      <w:proofErr w:type="spellEnd"/>
+      <w:r>
+        <w:rPr>
+          <w:rFonts w:ascii="Roboto Mono" w:eastAsia="Roboto Mono" w:hAnsi="Roboto Mono" w:cs="Roboto Mono"/>
           <w:color w:val="188038"/>
           <w:lang w:val="en-US"/>
         </w:rPr>
@@ -1771,7 +1960,7 @@
       </w:pPr>
       <w:r>
         <w:pict w14:anchorId="52603BE9">
-          <v:rect id="_x0000_i1028" style="width:0;height:1.5pt" o:hr="t" o:hrstd="t" o:hralign="center" fillcolor="#a0a0a0" stroked="f"/>
+          <v:rect id="_x0000_i1028" style="width:0;height:1.5pt" o:hralign="center" o:hrstd="t" o:hr="t" fillcolor="#a0a0a0" stroked="f"/>
         </w:pict>
       </w:r>
     </w:p>
@@ -1788,7 +1977,7 @@
           <w:szCs w:val="34"/>
         </w:rPr>
       </w:pPr>
-      <w:bookmarkStart w:name="_kcqyozt8oxv8" w:colFirst="0" w:colLast="0" w:id="5"/>
+      <w:bookmarkStart w:id="5" w:name="_kcqyozt8oxv8" w:colFirst="0" w:colLast="0"/>
       <w:bookmarkEnd w:id="5"/>
       <w:r>
         <w:rPr>
@@ -1815,13 +2004,13 @@
       </w:r>
       <w:r>
         <w:rPr>
-          <w:rFonts w:ascii="Arial Unicode MS" w:hAnsi="Arial Unicode MS" w:eastAsia="Arial Unicode MS" w:cs="Arial Unicode MS"/>
+          <w:rFonts w:ascii="Arial Unicode MS" w:eastAsia="Arial Unicode MS" w:hAnsi="Arial Unicode MS" w:cs="Arial Unicode MS"/>
         </w:rPr>
         <w:t xml:space="preserve"> →</w:t>
       </w:r>
       <w:r>
         <w:rPr>
-          <w:rFonts w:ascii="Arial Unicode MS" w:hAnsi="Arial Unicode MS" w:eastAsia="Arial Unicode MS" w:cs="Arial Unicode MS"/>
+          <w:rFonts w:ascii="Arial Unicode MS" w:eastAsia="Arial Unicode MS" w:hAnsi="Arial Unicode MS" w:cs="Arial Unicode MS"/>
         </w:rPr>
         <w:br/>
       </w:r>
@@ -1838,19 +2027,21 @@
       </w:pPr>
       <w:r>
         <w:rPr>
-          <w:rFonts w:ascii="Arial Unicode MS" w:hAnsi="Arial Unicode MS" w:eastAsia="Arial Unicode MS" w:cs="Arial Unicode MS"/>
+          <w:rFonts w:ascii="Arial Unicode MS" w:eastAsia="Arial Unicode MS" w:hAnsi="Arial Unicode MS" w:cs="Arial Unicode MS"/>
           <w:lang w:val="en-US"/>
         </w:rPr>
         <w:t xml:space="preserve">New vs repeat → </w:t>
       </w:r>
-      <w:r>
-        <w:rPr>
-          <w:rFonts w:ascii="Roboto Mono" w:hAnsi="Roboto Mono" w:eastAsia="Roboto Mono" w:cs="Roboto Mono"/>
+      <w:proofErr w:type="spellStart"/>
+      <w:r>
+        <w:rPr>
+          <w:rFonts w:ascii="Roboto Mono" w:eastAsia="Roboto Mono" w:hAnsi="Roboto Mono" w:cs="Roboto Mono"/>
           <w:color w:val="188038"/>
           <w:lang w:val="en-US"/>
         </w:rPr>
         <w:t>website_sessions.is_repeat_session</w:t>
       </w:r>
+      <w:proofErr w:type="spellEnd"/>
       <w:r>
         <w:rPr>
           <w:lang w:val="en-US"/>
@@ -1877,17 +2068,19 @@
         </w:rPr>
         <w:t xml:space="preserve">Segment </w:t>
       </w:r>
-      <w:r>
-        <w:rPr>
-          <w:rFonts w:ascii="Roboto Mono" w:hAnsi="Roboto Mono" w:eastAsia="Roboto Mono" w:cs="Roboto Mono"/>
+      <w:proofErr w:type="gramStart"/>
+      <w:r>
+        <w:rPr>
+          <w:rFonts w:ascii="Roboto Mono" w:eastAsia="Roboto Mono" w:hAnsi="Roboto Mono" w:cs="Roboto Mono"/>
           <w:color w:val="188038"/>
           <w:lang w:val="en-US"/>
         </w:rPr>
         <w:t>COUNT(</w:t>
       </w:r>
-      <w:r>
-        <w:rPr>
-          <w:rFonts w:ascii="Roboto Mono" w:hAnsi="Roboto Mono" w:eastAsia="Roboto Mono" w:cs="Roboto Mono"/>
+      <w:proofErr w:type="gramEnd"/>
+      <w:r>
+        <w:rPr>
+          <w:rFonts w:ascii="Roboto Mono" w:eastAsia="Roboto Mono" w:hAnsi="Roboto Mono" w:cs="Roboto Mono"/>
           <w:color w:val="188038"/>
           <w:lang w:val="en-US"/>
         </w:rPr>
@@ -1899,25 +2092,29 @@
         </w:rPr>
         <w:t xml:space="preserve">, </w:t>
       </w:r>
-      <w:r>
-        <w:rPr>
-          <w:rFonts w:ascii="Roboto Mono" w:hAnsi="Roboto Mono" w:eastAsia="Roboto Mono" w:cs="Roboto Mono"/>
+      <w:proofErr w:type="gramStart"/>
+      <w:r>
+        <w:rPr>
+          <w:rFonts w:ascii="Roboto Mono" w:eastAsia="Roboto Mono" w:hAnsi="Roboto Mono" w:cs="Roboto Mono"/>
           <w:color w:val="188038"/>
           <w:lang w:val="en-US"/>
         </w:rPr>
         <w:t>SUM(</w:t>
       </w:r>
-      <w:r>
-        <w:rPr>
-          <w:rFonts w:ascii="Roboto Mono" w:hAnsi="Roboto Mono" w:eastAsia="Roboto Mono" w:cs="Roboto Mono"/>
+      <w:proofErr w:type="spellStart"/>
+      <w:proofErr w:type="gramEnd"/>
+      <w:r>
+        <w:rPr>
+          <w:rFonts w:ascii="Roboto Mono" w:eastAsia="Roboto Mono" w:hAnsi="Roboto Mono" w:cs="Roboto Mono"/>
           <w:color w:val="188038"/>
           <w:lang w:val="en-US"/>
         </w:rPr>
         <w:t>price_usd</w:t>
       </w:r>
-      <w:r>
-        <w:rPr>
-          <w:rFonts w:ascii="Roboto Mono" w:hAnsi="Roboto Mono" w:eastAsia="Roboto Mono" w:cs="Roboto Mono"/>
+      <w:proofErr w:type="spellEnd"/>
+      <w:r>
+        <w:rPr>
+          <w:rFonts w:ascii="Roboto Mono" w:eastAsia="Roboto Mono" w:hAnsi="Roboto Mono" w:cs="Roboto Mono"/>
           <w:color w:val="188038"/>
           <w:lang w:val="en-US"/>
         </w:rPr>
@@ -1948,13 +2145,13 @@
       </w:r>
       <w:r>
         <w:rPr>
-          <w:rFonts w:ascii="Arial Unicode MS" w:hAnsi="Arial Unicode MS" w:eastAsia="Arial Unicode MS" w:cs="Arial Unicode MS"/>
+          <w:rFonts w:ascii="Arial Unicode MS" w:eastAsia="Arial Unicode MS" w:hAnsi="Arial Unicode MS" w:cs="Arial Unicode MS"/>
         </w:rPr>
         <w:t xml:space="preserve"> → distinct users with ≥2 orders ÷ total distinct users.</w:t>
       </w:r>
       <w:r>
         <w:rPr>
-          <w:rFonts w:ascii="Arial Unicode MS" w:hAnsi="Arial Unicode MS" w:eastAsia="Arial Unicode MS" w:cs="Arial Unicode MS"/>
+          <w:rFonts w:ascii="Arial Unicode MS" w:eastAsia="Arial Unicode MS" w:hAnsi="Arial Unicode MS" w:cs="Arial Unicode MS"/>
         </w:rPr>
         <w:br/>
       </w:r>
@@ -1971,52 +2168,56 @@
       </w:pPr>
       <w:r>
         <w:rPr>
-          <w:b w:val="1"/>
-          <w:bCs w:val="1"/>
+          <w:b/>
+          <w:bCs/>
           <w:lang w:val="en-US"/>
         </w:rPr>
         <w:t>Customer Lifetime Value (CLV)</w:t>
       </w:r>
       <w:r>
         <w:rPr>
-          <w:rFonts w:ascii="Arial Unicode MS" w:hAnsi="Arial Unicode MS" w:eastAsia="Arial Unicode MS" w:cs="Arial Unicode MS"/>
+          <w:rFonts w:ascii="Arial Unicode MS" w:eastAsia="Arial Unicode MS" w:hAnsi="Arial Unicode MS" w:cs="Arial Unicode MS"/>
           <w:lang w:val="en-US"/>
         </w:rPr>
         <w:t xml:space="preserve"> → </w:t>
       </w:r>
-      <w:r>
-        <w:rPr>
-          <w:rFonts w:ascii="Arial Unicode MS" w:hAnsi="Arial Unicode MS" w:eastAsia="Arial Unicode MS" w:cs="Arial Unicode MS"/>
+      <w:proofErr w:type="spellStart"/>
+      <w:r>
+        <w:rPr>
+          <w:rFonts w:ascii="Arial Unicode MS" w:eastAsia="Arial Unicode MS" w:hAnsi="Arial Unicode MS" w:cs="Arial Unicode MS"/>
           <w:lang w:val="en-US"/>
         </w:rPr>
         <w:t>approx</w:t>
       </w:r>
-      <w:r>
-        <w:rPr>
-          <w:rFonts w:ascii="Arial Unicode MS" w:hAnsi="Arial Unicode MS" w:eastAsia="Arial Unicode MS" w:cs="Arial Unicode MS"/>
+      <w:proofErr w:type="spellEnd"/>
+      <w:r>
+        <w:rPr>
+          <w:rFonts w:ascii="Arial Unicode MS" w:eastAsia="Arial Unicode MS" w:hAnsi="Arial Unicode MS" w:cs="Arial Unicode MS"/>
           <w:lang w:val="en-US"/>
         </w:rPr>
         <w:t xml:space="preserve">: </w:t>
       </w:r>
       <w:r>
         <w:rPr>
-          <w:rFonts w:ascii="Roboto Mono" w:hAnsi="Roboto Mono" w:eastAsia="Roboto Mono" w:cs="Roboto Mono"/>
+          <w:rFonts w:ascii="Roboto Mono" w:eastAsia="Roboto Mono" w:hAnsi="Roboto Mono" w:cs="Roboto Mono"/>
           <w:color w:val="188038"/>
           <w:lang w:val="en-US"/>
         </w:rPr>
         <w:t xml:space="preserve">AOV × </w:t>
       </w:r>
-      <w:r>
-        <w:rPr>
-          <w:rFonts w:ascii="Roboto Mono" w:hAnsi="Roboto Mono" w:eastAsia="Roboto Mono" w:cs="Roboto Mono"/>
+      <w:proofErr w:type="gramStart"/>
+      <w:r>
+        <w:rPr>
+          <w:rFonts w:ascii="Roboto Mono" w:eastAsia="Roboto Mono" w:hAnsi="Roboto Mono" w:cs="Roboto Mono"/>
           <w:color w:val="188038"/>
           <w:lang w:val="en-US"/>
         </w:rPr>
         <w:t>Avg(</w:t>
       </w:r>
-      <w:r>
-        <w:rPr>
-          <w:rFonts w:ascii="Roboto Mono" w:hAnsi="Roboto Mono" w:eastAsia="Roboto Mono" w:cs="Roboto Mono"/>
+      <w:proofErr w:type="gramEnd"/>
+      <w:r>
+        <w:rPr>
+          <w:rFonts w:ascii="Roboto Mono" w:eastAsia="Roboto Mono" w:hAnsi="Roboto Mono" w:cs="Roboto Mono"/>
           <w:color w:val="188038"/>
           <w:lang w:val="en-US"/>
         </w:rPr>
@@ -2045,41 +2246,45 @@
       </w:pPr>
       <w:r>
         <w:rPr>
-          <w:b w:val="1"/>
-          <w:bCs w:val="1"/>
+          <w:b/>
+          <w:bCs/>
           <w:lang w:val="en-US"/>
         </w:rPr>
         <w:t>Loyalty (Days Between Visits)</w:t>
       </w:r>
       <w:r>
         <w:rPr>
-          <w:rFonts w:ascii="Arial Unicode MS" w:hAnsi="Arial Unicode MS" w:eastAsia="Arial Unicode MS" w:cs="Arial Unicode MS"/>
+          <w:rFonts w:ascii="Arial Unicode MS" w:eastAsia="Arial Unicode MS" w:hAnsi="Arial Unicode MS" w:cs="Arial Unicode MS"/>
           <w:lang w:val="en-US"/>
         </w:rPr>
         <w:t xml:space="preserve"> → difference in </w:t>
       </w:r>
-      <w:r>
-        <w:rPr>
-          <w:rFonts w:ascii="Roboto Mono" w:hAnsi="Roboto Mono" w:eastAsia="Roboto Mono" w:cs="Roboto Mono"/>
+      <w:proofErr w:type="spellStart"/>
+      <w:r>
+        <w:rPr>
+          <w:rFonts w:ascii="Roboto Mono" w:eastAsia="Roboto Mono" w:hAnsi="Roboto Mono" w:cs="Roboto Mono"/>
           <w:color w:val="188038"/>
           <w:lang w:val="en-US"/>
         </w:rPr>
         <w:t>created_at</w:t>
       </w:r>
+      <w:proofErr w:type="spellEnd"/>
       <w:r>
         <w:rPr>
           <w:lang w:val="en-US"/>
         </w:rPr>
         <w:t xml:space="preserve"> between consecutive sessions per </w:t>
       </w:r>
-      <w:r>
-        <w:rPr>
-          <w:rFonts w:ascii="Roboto Mono" w:hAnsi="Roboto Mono" w:eastAsia="Roboto Mono" w:cs="Roboto Mono"/>
+      <w:proofErr w:type="spellStart"/>
+      <w:r>
+        <w:rPr>
+          <w:rFonts w:ascii="Roboto Mono" w:eastAsia="Roboto Mono" w:hAnsi="Roboto Mono" w:cs="Roboto Mono"/>
           <w:color w:val="188038"/>
           <w:lang w:val="en-US"/>
         </w:rPr>
         <w:t>user_id</w:t>
       </w:r>
+      <w:proofErr w:type="spellEnd"/>
       <w:r>
         <w:rPr>
           <w:lang w:val="en-US"/>
@@ -2097,7 +2302,7 @@
       </w:pPr>
       <w:r>
         <w:pict w14:anchorId="3358738A">
-          <v:rect id="_x0000_i1029" style="width:0;height:1.5pt" o:hr="t" o:hrstd="t" o:hralign="center" fillcolor="#a0a0a0" stroked="f"/>
+          <v:rect id="_x0000_i1029" style="width:0;height:1.5pt" o:hralign="center" o:hrstd="t" o:hr="t" fillcolor="#a0a0a0" stroked="f"/>
         </w:pict>
       </w:r>
     </w:p>
@@ -2109,7 +2314,7 @@
         <w:spacing w:after="80"/>
         <w:ind w:left="720" w:hanging="360"/>
       </w:pPr>
-      <w:bookmarkStart w:name="_kdx8661y280t" w:colFirst="0" w:colLast="0" w:id="6"/>
+      <w:bookmarkStart w:id="6" w:name="_kdx8661y280t" w:colFirst="0" w:colLast="0"/>
       <w:bookmarkEnd w:id="6"/>
       <w:r>
         <w:rPr>
@@ -2127,26 +2332,26 @@
           <w:numId w:val="5"/>
         </w:numPr>
         <w:spacing w:before="240"/>
-        <w:rPr/>
-      </w:pPr>
-      <w:r>
-        <w:rPr>
-          <w:b w:val="1"/>
-          <w:bCs w:val="1"/>
-          <w:lang w:val="en-US"/>
-        </w:rPr>
+      </w:pPr>
+      <w:r>
+        <w:rPr>
+          <w:b/>
+          <w:bCs/>
+          <w:lang w:val="en-US"/>
+        </w:rPr>
+        <w:lastRenderedPageBreak/>
         <w:t>Growth over 3 Years (CAGR)</w:t>
       </w:r>
       <w:r>
         <w:rPr>
-          <w:rFonts w:ascii="Arial Unicode MS" w:hAnsi="Arial Unicode MS" w:eastAsia="Arial Unicode MS" w:cs="Arial Unicode MS"/>
+          <w:rFonts w:ascii="Arial Unicode MS" w:eastAsia="Arial Unicode MS" w:hAnsi="Arial Unicode MS" w:cs="Arial Unicode MS"/>
           <w:lang w:val="en-US"/>
         </w:rPr>
         <w:t xml:space="preserve"> → trend of </w:t>
       </w:r>
       <w:r>
         <w:rPr>
-          <w:rFonts w:ascii="Roboto Mono" w:hAnsi="Roboto Mono" w:eastAsia="Roboto Mono" w:cs="Roboto Mono"/>
+          <w:rFonts w:ascii="Roboto Mono" w:eastAsia="Roboto Mono" w:hAnsi="Roboto Mono" w:cs="Roboto Mono"/>
           <w:color w:val="188038"/>
           <w:lang w:val="en-US"/>
         </w:rPr>
@@ -2160,7 +2365,7 @@
       </w:r>
       <w:r>
         <w:rPr>
-          <w:rFonts w:ascii="Roboto Mono" w:hAnsi="Roboto Mono" w:eastAsia="Roboto Mono" w:cs="Roboto Mono"/>
+          <w:rFonts w:ascii="Roboto Mono" w:eastAsia="Roboto Mono" w:hAnsi="Roboto Mono" w:cs="Roboto Mono"/>
           <w:color w:val="188038"/>
           <w:lang w:val="en-US"/>
         </w:rPr>
@@ -2172,25 +2377,29 @@
         </w:rPr>
         <w:t xml:space="preserve"> grouped by year (</w:t>
       </w:r>
-      <w:r>
-        <w:rPr>
-          <w:rFonts w:ascii="Roboto Mono" w:hAnsi="Roboto Mono" w:eastAsia="Roboto Mono" w:cs="Roboto Mono"/>
+      <w:proofErr w:type="gramStart"/>
+      <w:r>
+        <w:rPr>
+          <w:rFonts w:ascii="Roboto Mono" w:eastAsia="Roboto Mono" w:hAnsi="Roboto Mono" w:cs="Roboto Mono"/>
           <w:color w:val="188038"/>
           <w:lang w:val="en-US"/>
         </w:rPr>
         <w:t>YEAR(</w:t>
       </w:r>
-      <w:r>
-        <w:rPr>
-          <w:rFonts w:ascii="Roboto Mono" w:hAnsi="Roboto Mono" w:eastAsia="Roboto Mono" w:cs="Roboto Mono"/>
+      <w:proofErr w:type="spellStart"/>
+      <w:proofErr w:type="gramEnd"/>
+      <w:r>
+        <w:rPr>
+          <w:rFonts w:ascii="Roboto Mono" w:eastAsia="Roboto Mono" w:hAnsi="Roboto Mono" w:cs="Roboto Mono"/>
           <w:color w:val="188038"/>
           <w:lang w:val="en-US"/>
         </w:rPr>
         <w:t>created_at</w:t>
       </w:r>
-      <w:r>
-        <w:rPr>
-          <w:rFonts w:ascii="Roboto Mono" w:hAnsi="Roboto Mono" w:eastAsia="Roboto Mono" w:cs="Roboto Mono"/>
+      <w:proofErr w:type="spellEnd"/>
+      <w:r>
+        <w:rPr>
+          <w:rFonts w:ascii="Roboto Mono" w:eastAsia="Roboto Mono" w:hAnsi="Roboto Mono" w:cs="Roboto Mono"/>
           <w:color w:val="188038"/>
           <w:lang w:val="en-US"/>
         </w:rPr>
@@ -2230,13 +2439,13 @@
       </w:r>
       <w:r>
         <w:rPr>
-          <w:rFonts w:ascii="Arial Unicode MS" w:hAnsi="Arial Unicode MS" w:eastAsia="Arial Unicode MS" w:cs="Arial Unicode MS"/>
+          <w:rFonts w:ascii="Arial Unicode MS" w:eastAsia="Arial Unicode MS" w:hAnsi="Arial Unicode MS" w:cs="Arial Unicode MS"/>
         </w:rPr>
         <w:t xml:space="preserve"> → measure changes in </w:t>
       </w:r>
       <w:r>
         <w:rPr>
-          <w:rFonts w:ascii="Roboto Mono" w:hAnsi="Roboto Mono" w:eastAsia="Roboto Mono" w:cs="Roboto Mono"/>
+          <w:rFonts w:ascii="Roboto Mono" w:eastAsia="Roboto Mono" w:hAnsi="Roboto Mono" w:cs="Roboto Mono"/>
           <w:color w:val="188038"/>
         </w:rPr>
         <w:t>Gross Margin</w:t>
@@ -2246,7 +2455,7 @@
       </w:r>
       <w:r>
         <w:rPr>
-          <w:rFonts w:ascii="Roboto Mono" w:hAnsi="Roboto Mono" w:eastAsia="Roboto Mono" w:cs="Roboto Mono"/>
+          <w:rFonts w:ascii="Roboto Mono" w:eastAsia="Roboto Mono" w:hAnsi="Roboto Mono" w:cs="Roboto Mono"/>
           <w:color w:val="188038"/>
         </w:rPr>
         <w:t>Revenue per Session</w:t>
@@ -2265,7 +2474,7 @@
       </w:pPr>
       <w:r>
         <w:pict w14:anchorId="25250A79">
-          <v:rect id="_x0000_i1030" style="width:0;height:1.5pt" o:hr="t" o:hrstd="t" o:hralign="center" fillcolor="#a0a0a0" stroked="f"/>
+          <v:rect id="_x0000_i1030" style="width:0;height:1.5pt" o:hralign="center" o:hrstd="t" o:hr="t" fillcolor="#a0a0a0" stroked="f"/>
         </w:pict>
       </w:r>
     </w:p>
@@ -2282,7 +2491,7 @@
           <w:szCs w:val="34"/>
         </w:rPr>
       </w:pPr>
-      <w:bookmarkStart w:name="_fayojdk4njdt" w:colFirst="0" w:colLast="0" w:id="7"/>
+      <w:bookmarkStart w:id="7" w:name="_fayojdk4njdt" w:colFirst="0" w:colLast="0"/>
       <w:bookmarkEnd w:id="7"/>
       <w:r>
         <w:rPr>
@@ -2306,32 +2515,18 @@
       </w:pPr>
       <w:r>
         <w:rPr>
-          <w:b w:val="1"/>
-          <w:bCs w:val="1"/>
+          <w:b/>
+          <w:bCs/>
           <w:lang w:val="en-US"/>
         </w:rPr>
         <w:t>Net Promoter Score (NPS)</w:t>
       </w:r>
       <w:r>
         <w:rPr>
-          <w:rFonts w:ascii="Arial Unicode MS" w:hAnsi="Arial Unicode MS" w:eastAsia="Arial Unicode MS" w:cs="Arial Unicode MS"/>
-          <w:lang w:val="en-US"/>
-        </w:rPr>
-        <w:t xml:space="preserve"> → ❌ not in schema (survey data </w:t>
-      </w:r>
-      <w:r>
-        <w:rPr>
-          <w:rFonts w:ascii="Arial Unicode MS" w:hAnsi="Arial Unicode MS" w:eastAsia="Arial Unicode MS" w:cs="Arial Unicode MS"/>
-          <w:lang w:val="en-US"/>
-        </w:rPr>
-        <w:t>required</w:t>
-      </w:r>
-      <w:r>
-        <w:rPr>
-          <w:rFonts w:ascii="Arial Unicode MS" w:hAnsi="Arial Unicode MS" w:eastAsia="Arial Unicode MS" w:cs="Arial Unicode MS"/>
-          <w:lang w:val="en-US"/>
-        </w:rPr>
-        <w:t>).</w:t>
+          <w:rFonts w:ascii="Arial Unicode MS" w:eastAsia="Arial Unicode MS" w:hAnsi="Arial Unicode MS" w:cs="Arial Unicode MS"/>
+          <w:lang w:val="en-US"/>
+        </w:rPr>
+        <w:t xml:space="preserve"> → ❌ not in schema (survey data required).</w:t>
       </w:r>
       <w:r>
         <w:br/>
@@ -2344,7 +2539,7 @@
       </w:pPr>
       <w:r>
         <w:pict w14:anchorId="109ACF8D">
-          <v:rect id="_x0000_i1031" style="width:0;height:1.5pt" o:hr="t" o:hrstd="t" o:hralign="center" fillcolor="#a0a0a0" stroked="f"/>
+          <v:rect id="_x0000_i1031" style="width:0;height:1.5pt" o:hralign="center" o:hrstd="t" o:hr="t" fillcolor="#a0a0a0" stroked="f"/>
         </w:pict>
       </w:r>
     </w:p>
@@ -2361,25 +2556,16 @@
           <w:szCs w:val="46"/>
         </w:rPr>
       </w:pPr>
-      <w:bookmarkStart w:name="_bcfc1zkx8mna" w:colFirst="0" w:colLast="0" w:id="8"/>
+      <w:bookmarkStart w:id="8" w:name="_bcfc1zkx8mna" w:colFirst="0" w:colLast="0"/>
       <w:bookmarkEnd w:id="8"/>
       <w:r>
         <w:rPr>
-          <w:rFonts w:ascii="Arial Unicode MS" w:hAnsi="Arial Unicode MS" w:eastAsia="Arial Unicode MS" w:cs="Arial Unicode MS"/>
+          <w:rFonts w:ascii="Arial Unicode MS" w:eastAsia="Arial Unicode MS" w:hAnsi="Arial Unicode MS" w:cs="Arial Unicode MS"/>
           <w:b/>
           <w:sz w:val="46"/>
           <w:szCs w:val="46"/>
         </w:rPr>
-        <w:t>✅</w:t>
-      </w:r>
-      <w:r>
-        <w:rPr>
-          <w:rFonts w:ascii="Arial Unicode MS" w:hAnsi="Arial Unicode MS" w:eastAsia="Arial Unicode MS" w:cs="Arial Unicode MS"/>
-          <w:b/>
-          <w:sz w:val="46"/>
-          <w:szCs w:val="46"/>
-        </w:rPr>
-        <w:t xml:space="preserve"> Summary</w:t>
+        <w:t>✅ Summary</w:t>
       </w:r>
     </w:p>
     <w:p>
@@ -2395,8 +2581,8 @@
       </w:pPr>
       <w:r>
         <w:rPr>
-          <w:b w:val="1"/>
-          <w:bCs w:val="1"/>
+          <w:b/>
+          <w:bCs/>
           <w:lang w:val="en-US"/>
         </w:rPr>
         <w:t>Fully Calculable (with your schema):</w:t>
@@ -2410,12 +2596,14 @@
         </w:rPr>
         <w:t xml:space="preserve"> Website traffic, sessions, daily/hourly traffic, entry pages, bounce rate, orders, revenue, net revenue, GMV, AOV, gross margin, refund rate, refund by product, orders/revenue/margin by product, funnel conversion %, cart abandonment, repeat vs new customers, RPR, CLV (</w:t>
       </w:r>
+      <w:proofErr w:type="spellStart"/>
       <w:r>
         <w:rPr>
           <w:lang w:val="en-US"/>
         </w:rPr>
         <w:t>approx</w:t>
       </w:r>
+      <w:proofErr w:type="spellEnd"/>
       <w:r>
         <w:rPr>
           <w:lang w:val="en-US"/>
@@ -2424,7 +2612,7 @@
       </w:r>
       <w:r>
         <w:rPr>
-          <w:rFonts w:ascii="Roboto Mono" w:hAnsi="Roboto Mono" w:eastAsia="Roboto Mono" w:cs="Roboto Mono"/>
+          <w:rFonts w:ascii="Roboto Mono" w:eastAsia="Roboto Mono" w:hAnsi="Roboto Mono" w:cs="Roboto Mono"/>
           <w:color w:val="188038"/>
           <w:lang w:val="en-US"/>
         </w:rPr>
@@ -2500,7 +2688,7 @@
     </w:p>
     <w:p/>
     <w:sectPr>
-      <w:pgSz w:w="12240" w:h="15840" w:orient="portrait"/>
+      <w:pgSz w:w="12240" w:h="15840"/>
       <w:pgMar w:top="1440" w:right="1440" w:bottom="1440" w:left="1440" w:header="720" w:footer="720" w:gutter="0"/>
       <w:pgNumType w:start="1"/>
       <w:cols w:space="720"/>
@@ -3563,7 +3751,7 @@
   <w:docDefaults>
     <w:rPrDefault>
       <w:rPr>
-        <w:rFonts w:ascii="Arial" w:hAnsi="Arial" w:eastAsia="Arial" w:cs="Arial"/>
+        <w:rFonts w:ascii="Arial" w:eastAsia="Arial" w:hAnsi="Arial" w:cs="Arial"/>
         <w:sz w:val="22"/>
         <w:szCs w:val="22"/>
         <w:lang w:val="en" w:eastAsia="ja-JP" w:bidi="ar-SA"/>
@@ -3578,14 +3766,14 @@
   <w:latentStyles w:defLockedState="0" w:defUIPriority="99" w:defSemiHidden="0" w:defUnhideWhenUsed="0" w:defQFormat="0" w:count="376">
     <w:lsdException w:name="Normal" w:uiPriority="0" w:qFormat="1"/>
     <w:lsdException w:name="heading 1" w:uiPriority="9" w:qFormat="1"/>
-    <w:lsdException w:name="heading 2" w:uiPriority="9" w:semiHidden="1" w:unhideWhenUsed="1" w:qFormat="1"/>
-    <w:lsdException w:name="heading 3" w:uiPriority="9" w:semiHidden="1" w:unhideWhenUsed="1" w:qFormat="1"/>
-    <w:lsdException w:name="heading 4" w:uiPriority="9" w:semiHidden="1" w:unhideWhenUsed="1" w:qFormat="1"/>
-    <w:lsdException w:name="heading 5" w:uiPriority="9" w:semiHidden="1" w:unhideWhenUsed="1" w:qFormat="1"/>
-    <w:lsdException w:name="heading 6" w:uiPriority="9" w:semiHidden="1" w:unhideWhenUsed="1" w:qFormat="1"/>
-    <w:lsdException w:name="heading 7" w:uiPriority="9" w:semiHidden="1" w:unhideWhenUsed="1" w:qFormat="1"/>
-    <w:lsdException w:name="heading 8" w:uiPriority="9" w:semiHidden="1" w:unhideWhenUsed="1" w:qFormat="1"/>
-    <w:lsdException w:name="heading 9" w:uiPriority="9" w:semiHidden="1" w:unhideWhenUsed="1" w:qFormat="1"/>
+    <w:lsdException w:name="heading 2" w:semiHidden="1" w:uiPriority="9" w:unhideWhenUsed="1" w:qFormat="1"/>
+    <w:lsdException w:name="heading 3" w:semiHidden="1" w:uiPriority="9" w:unhideWhenUsed="1" w:qFormat="1"/>
+    <w:lsdException w:name="heading 4" w:semiHidden="1" w:uiPriority="9" w:unhideWhenUsed="1" w:qFormat="1"/>
+    <w:lsdException w:name="heading 5" w:semiHidden="1" w:uiPriority="9" w:unhideWhenUsed="1" w:qFormat="1"/>
+    <w:lsdException w:name="heading 6" w:semiHidden="1" w:uiPriority="9" w:unhideWhenUsed="1" w:qFormat="1"/>
+    <w:lsdException w:name="heading 7" w:semiHidden="1" w:uiPriority="9" w:unhideWhenUsed="1" w:qFormat="1"/>
+    <w:lsdException w:name="heading 8" w:semiHidden="1" w:uiPriority="9" w:unhideWhenUsed="1" w:qFormat="1"/>
+    <w:lsdException w:name="heading 9" w:semiHidden="1" w:uiPriority="9" w:unhideWhenUsed="1" w:qFormat="1"/>
     <w:lsdException w:name="index 1" w:semiHidden="1" w:unhideWhenUsed="1"/>
     <w:lsdException w:name="index 2" w:semiHidden="1" w:unhideWhenUsed="1"/>
     <w:lsdException w:name="index 3" w:semiHidden="1" w:unhideWhenUsed="1"/>
@@ -3595,22 +3783,22 @@
     <w:lsdException w:name="index 7" w:semiHidden="1" w:unhideWhenUsed="1"/>
     <w:lsdException w:name="index 8" w:semiHidden="1" w:unhideWhenUsed="1"/>
     <w:lsdException w:name="index 9" w:semiHidden="1" w:unhideWhenUsed="1"/>
-    <w:lsdException w:name="toc 1" w:uiPriority="39" w:semiHidden="1" w:unhideWhenUsed="1"/>
-    <w:lsdException w:name="toc 2" w:uiPriority="39" w:semiHidden="1" w:unhideWhenUsed="1"/>
-    <w:lsdException w:name="toc 3" w:uiPriority="39" w:semiHidden="1" w:unhideWhenUsed="1"/>
-    <w:lsdException w:name="toc 4" w:uiPriority="39" w:semiHidden="1" w:unhideWhenUsed="1"/>
-    <w:lsdException w:name="toc 5" w:uiPriority="39" w:semiHidden="1" w:unhideWhenUsed="1"/>
-    <w:lsdException w:name="toc 6" w:uiPriority="39" w:semiHidden="1" w:unhideWhenUsed="1"/>
-    <w:lsdException w:name="toc 7" w:uiPriority="39" w:semiHidden="1" w:unhideWhenUsed="1"/>
-    <w:lsdException w:name="toc 8" w:uiPriority="39" w:semiHidden="1" w:unhideWhenUsed="1"/>
-    <w:lsdException w:name="toc 9" w:uiPriority="39" w:semiHidden="1" w:unhideWhenUsed="1"/>
+    <w:lsdException w:name="toc 1" w:semiHidden="1" w:uiPriority="39" w:unhideWhenUsed="1"/>
+    <w:lsdException w:name="toc 2" w:semiHidden="1" w:uiPriority="39" w:unhideWhenUsed="1"/>
+    <w:lsdException w:name="toc 3" w:semiHidden="1" w:uiPriority="39" w:unhideWhenUsed="1"/>
+    <w:lsdException w:name="toc 4" w:semiHidden="1" w:uiPriority="39" w:unhideWhenUsed="1"/>
+    <w:lsdException w:name="toc 5" w:semiHidden="1" w:uiPriority="39" w:unhideWhenUsed="1"/>
+    <w:lsdException w:name="toc 6" w:semiHidden="1" w:uiPriority="39" w:unhideWhenUsed="1"/>
+    <w:lsdException w:name="toc 7" w:semiHidden="1" w:uiPriority="39" w:unhideWhenUsed="1"/>
+    <w:lsdException w:name="toc 8" w:semiHidden="1" w:uiPriority="39" w:unhideWhenUsed="1"/>
+    <w:lsdException w:name="toc 9" w:semiHidden="1" w:uiPriority="39" w:unhideWhenUsed="1"/>
     <w:lsdException w:name="Normal Indent" w:semiHidden="1" w:unhideWhenUsed="1"/>
     <w:lsdException w:name="footnote text" w:semiHidden="1" w:unhideWhenUsed="1"/>
     <w:lsdException w:name="annotation text" w:semiHidden="1" w:unhideWhenUsed="1"/>
     <w:lsdException w:name="header" w:semiHidden="1" w:unhideWhenUsed="1"/>
     <w:lsdException w:name="footer" w:semiHidden="1" w:unhideWhenUsed="1"/>
     <w:lsdException w:name="index heading" w:semiHidden="1" w:unhideWhenUsed="1"/>
-    <w:lsdException w:name="caption" w:uiPriority="35" w:semiHidden="1" w:unhideWhenUsed="1" w:qFormat="1"/>
+    <w:lsdException w:name="caption" w:semiHidden="1" w:uiPriority="35" w:unhideWhenUsed="1" w:qFormat="1"/>
     <w:lsdException w:name="table of figures" w:semiHidden="1" w:unhideWhenUsed="1"/>
     <w:lsdException w:name="envelope address" w:semiHidden="1" w:unhideWhenUsed="1"/>
     <w:lsdException w:name="envelope return" w:semiHidden="1" w:unhideWhenUsed="1"/>
@@ -3641,7 +3829,7 @@
     <w:lsdException w:name="Title" w:uiPriority="10" w:qFormat="1"/>
     <w:lsdException w:name="Closing" w:semiHidden="1" w:unhideWhenUsed="1"/>
     <w:lsdException w:name="Signature" w:semiHidden="1" w:unhideWhenUsed="1"/>
-    <w:lsdException w:name="Default Paragraph Font" w:uiPriority="1" w:semiHidden="1" w:unhideWhenUsed="1"/>
+    <w:lsdException w:name="Default Paragraph Font" w:semiHidden="1" w:uiPriority="1" w:unhideWhenUsed="1"/>
     <w:lsdException w:name="Body Text" w:semiHidden="1" w:unhideWhenUsed="1"/>
     <w:lsdException w:name="Body Text Indent" w:semiHidden="1" w:unhideWhenUsed="1"/>
     <w:lsdException w:name="List Continue" w:semiHidden="1" w:unhideWhenUsed="1"/>
@@ -3841,8 +4029,8 @@
     <w:lsdException w:name="Subtle Reference" w:uiPriority="31" w:qFormat="1"/>
     <w:lsdException w:name="Intense Reference" w:uiPriority="32" w:qFormat="1"/>
     <w:lsdException w:name="Book Title" w:uiPriority="33" w:qFormat="1"/>
-    <w:lsdException w:name="Bibliography" w:uiPriority="37" w:semiHidden="1" w:unhideWhenUsed="1"/>
-    <w:lsdException w:name="TOC Heading" w:uiPriority="39" w:semiHidden="1" w:unhideWhenUsed="1" w:qFormat="1"/>
+    <w:lsdException w:name="Bibliography" w:semiHidden="1" w:uiPriority="37" w:unhideWhenUsed="1"/>
+    <w:lsdException w:name="TOC Heading" w:semiHidden="1" w:uiPriority="39" w:unhideWhenUsed="1" w:qFormat="1"/>
     <w:lsdException w:name="Plain Table 1" w:uiPriority="41"/>
     <w:lsdException w:name="Plain Table 2" w:uiPriority="42"/>
     <w:lsdException w:name="Plain Table 3" w:uiPriority="43"/>
@@ -3953,7 +4141,7 @@
     <w:lsdException w:name="Unresolved Mention" w:semiHidden="1" w:unhideWhenUsed="1"/>
     <w:lsdException w:name="Smart Link" w:semiHidden="1" w:unhideWhenUsed="1"/>
   </w:latentStyles>
-  <w:style w:type="paragraph" w:styleId="Normal" w:default="1">
+  <w:style w:type="paragraph" w:default="1" w:styleId="Normal">
     <w:name w:val="Normal"/>
     <w:qFormat/>
   </w:style>
@@ -4069,13 +4257,13 @@
       <w:color w:val="666666"/>
     </w:rPr>
   </w:style>
-  <w:style w:type="character" w:styleId="DefaultParagraphFont" w:default="1">
+  <w:style w:type="character" w:default="1" w:styleId="DefaultParagraphFont">
     <w:name w:val="Default Paragraph Font"/>
     <w:uiPriority w:val="1"/>
     <w:semiHidden/>
     <w:unhideWhenUsed/>
   </w:style>
-  <w:style w:type="table" w:styleId="TableNormal" w:default="1">
+  <w:style w:type="table" w:default="1" w:styleId="TableNormal">
     <w:name w:val="Normal Table"/>
     <w:uiPriority w:val="99"/>
     <w:semiHidden/>
@@ -4090,13 +4278,13 @@
       </w:tblCellMar>
     </w:tblPr>
   </w:style>
-  <w:style w:type="numbering" w:styleId="NoList" w:default="1">
+  <w:style w:type="numbering" w:default="1" w:styleId="NoList">
     <w:name w:val="No List"/>
     <w:uiPriority w:val="99"/>
     <w:semiHidden/>
     <w:unhideWhenUsed/>
   </w:style>
-  <w:style w:type="table" w:styleId="TableNormal0" w:customStyle="1">
+  <w:style w:type="table" w:customStyle="1" w:styleId="TableNormal0">
     <w:name w:val="TableNormal"/>
     <w:tblPr>
       <w:tblCellMar>
@@ -4464,12 +4652,14 @@
 </file>
 
 <file path=customXml/item1.xml><?xml version="1.0" encoding="utf-8"?>
-<?mso-contentType ?>
-<FormTemplates xmlns="http://schemas.microsoft.com/sharepoint/v3/contenttype/forms">
-  <Display>DocumentLibraryForm</Display>
-  <Edit>DocumentLibraryForm</Edit>
-  <New>DocumentLibraryForm</New>
-</FormTemplates>
+<p:properties xmlns:p="http://schemas.microsoft.com/office/2006/metadata/properties" xmlns:xsi="http://www.w3.org/2001/XMLSchema-instance" xmlns:pc="http://schemas.microsoft.com/office/infopath/2007/PartnerControls">
+  <documentManagement>
+    <lcf76f155ced4ddcb4097134ff3c332f xmlns="64f12b16-3b40-4743-8451-c4a707780014">
+      <Terms xmlns="http://schemas.microsoft.com/office/infopath/2007/PartnerControls"/>
+    </lcf76f155ced4ddcb4097134ff3c332f>
+    <TaxCatchAll xmlns="2c387f50-f07e-4205-85d0-609714cbe4a4" xsi:nil="true"/>
+  </documentManagement>
+</p:properties>
 </file>
 
 <file path=customXml/item2.xml><?xml version="1.0" encoding="utf-8"?>
@@ -4662,20 +4852,21 @@
 </file>
 
 <file path=customXml/item3.xml><?xml version="1.0" encoding="utf-8"?>
-<p:properties xmlns:p="http://schemas.microsoft.com/office/2006/metadata/properties" xmlns:xsi="http://www.w3.org/2001/XMLSchema-instance" xmlns:pc="http://schemas.microsoft.com/office/infopath/2007/PartnerControls">
-  <documentManagement>
-    <lcf76f155ced4ddcb4097134ff3c332f xmlns="64f12b16-3b40-4743-8451-c4a707780014">
-      <Terms xmlns="http://schemas.microsoft.com/office/infopath/2007/PartnerControls"/>
-    </lcf76f155ced4ddcb4097134ff3c332f>
-    <TaxCatchAll xmlns="2c387f50-f07e-4205-85d0-609714cbe4a4" xsi:nil="true"/>
-  </documentManagement>
-</p:properties>
+<?mso-contentType ?>
+<FormTemplates xmlns="http://schemas.microsoft.com/sharepoint/v3/contenttype/forms">
+  <Display>DocumentLibraryForm</Display>
+  <Edit>DocumentLibraryForm</Edit>
+  <New>DocumentLibraryForm</New>
+</FormTemplates>
 </file>
 
 <file path=customXml/itemProps1.xml><?xml version="1.0" encoding="utf-8"?>
-<ds:datastoreItem xmlns:ds="http://schemas.openxmlformats.org/officeDocument/2006/customXml" ds:itemID="{4B2A5D27-59CC-40AF-A6EE-87DCA24F144F}">
+<ds:datastoreItem xmlns:ds="http://schemas.openxmlformats.org/officeDocument/2006/customXml" ds:itemID="{EA59011A-802E-414C-A2F7-B126A839B7F5}">
   <ds:schemaRefs>
-    <ds:schemaRef ds:uri="http://schemas.microsoft.com/sharepoint/v3/contenttype/forms"/>
+    <ds:schemaRef ds:uri="http://schemas.microsoft.com/office/2006/metadata/properties"/>
+    <ds:schemaRef ds:uri="http://schemas.microsoft.com/office/infopath/2007/PartnerControls"/>
+    <ds:schemaRef ds:uri="64f12b16-3b40-4743-8451-c4a707780014"/>
+    <ds:schemaRef ds:uri="2c387f50-f07e-4205-85d0-609714cbe4a4"/>
   </ds:schemaRefs>
 </ds:datastoreItem>
 </file>
@@ -4700,12 +4891,9 @@
 </file>
 
 <file path=customXml/itemProps3.xml><?xml version="1.0" encoding="utf-8"?>
-<ds:datastoreItem xmlns:ds="http://schemas.openxmlformats.org/officeDocument/2006/customXml" ds:itemID="{EA59011A-802E-414C-A2F7-B126A839B7F5}">
+<ds:datastoreItem xmlns:ds="http://schemas.openxmlformats.org/officeDocument/2006/customXml" ds:itemID="{4B2A5D27-59CC-40AF-A6EE-87DCA24F144F}">
   <ds:schemaRefs>
-    <ds:schemaRef ds:uri="http://schemas.microsoft.com/office/2006/metadata/properties"/>
-    <ds:schemaRef ds:uri="http://schemas.microsoft.com/office/infopath/2007/PartnerControls"/>
-    <ds:schemaRef ds:uri="64f12b16-3b40-4743-8451-c4a707780014"/>
-    <ds:schemaRef ds:uri="2c387f50-f07e-4205-85d0-609714cbe4a4"/>
+    <ds:schemaRef ds:uri="http://schemas.microsoft.com/sharepoint/v3/contenttype/forms"/>
   </ds:schemaRefs>
 </ds:datastoreItem>
 </file>
</xml_diff>